<commit_message>
Link de acesso a aplicação no DOC principal
</commit_message>
<xml_diff>
--- a/docs/Trabalho Final - MBA FIAP Plataformas Cognitivas.docx
+++ b/docs/Trabalho Final - MBA FIAP Plataformas Cognitivas.docx
@@ -62,15 +62,13 @@
           <w:rFonts w:ascii="Arial" w:hAnsi="Arial" w:cs="Arial"/>
           <w:b/>
           <w:sz w:val="18"/>
-          <w:lang w:val="pt-BR"/>
-        </w:rPr>
-      </w:pPr>
-      <w:r>
-        <w:rPr>
-          <w:rFonts w:ascii="Arial" w:hAnsi="Arial" w:cs="Arial"/>
-          <w:b/>
-          <w:sz w:val="18"/>
-          <w:lang w:val="pt-BR"/>
+        </w:rPr>
+      </w:pPr>
+      <w:r>
+        <w:rPr>
+          <w:rFonts w:ascii="Arial" w:hAnsi="Arial" w:cs="Arial"/>
+          <w:b/>
+          <w:sz w:val="18"/>
         </w:rPr>
         <w:t>FIAP</w:t>
       </w:r>
@@ -79,7 +77,6 @@
           <w:rFonts w:ascii="Arial" w:hAnsi="Arial" w:cs="Arial"/>
           <w:b/>
           <w:sz w:val="18"/>
-          <w:lang w:val="pt-BR"/>
         </w:rPr>
         <w:t>/</w:t>
       </w:r>
@@ -88,7 +85,6 @@
           <w:rFonts w:ascii="Arial" w:hAnsi="Arial" w:cs="Arial"/>
           <w:b/>
           <w:sz w:val="18"/>
-          <w:lang w:val="pt-BR"/>
         </w:rPr>
         <w:t>MBA EM ARTIFICIAL INTELLIGENCE &amp; MACHINE LEARNING/ FRAMEWORKS COGNITIVOS</w:t>
       </w:r>
@@ -100,7 +96,6 @@
         <w:jc w:val="both"/>
         <w:rPr>
           <w:rFonts w:ascii="Arial" w:hAnsi="Arial" w:cs="Arial"/>
-          <w:lang w:val="pt-BR"/>
         </w:rPr>
       </w:pPr>
     </w:p>
@@ -139,25 +134,7 @@
           <w:sz w:val="20"/>
           <w:lang w:val="pt-BR"/>
         </w:rPr>
-        <w:t xml:space="preserve">Marcelo </w:t>
-      </w:r>
-      <w:proofErr w:type="spellStart"/>
-      <w:r>
-        <w:rPr>
-          <w:rFonts w:ascii="Arial" w:hAnsi="Arial" w:cs="Arial"/>
-          <w:sz w:val="20"/>
-          <w:lang w:val="pt-BR"/>
-        </w:rPr>
-        <w:t>Muzilli</w:t>
-      </w:r>
-      <w:proofErr w:type="spellEnd"/>
-      <w:r>
-        <w:rPr>
-          <w:rFonts w:ascii="Arial" w:hAnsi="Arial" w:cs="Arial"/>
-          <w:sz w:val="20"/>
-          <w:lang w:val="pt-BR"/>
-        </w:rPr>
-        <w:t xml:space="preserve"> - 331136</w:t>
+        <w:t>Marcelo Muzilli - 331136</w:t>
       </w:r>
     </w:p>
     <w:p>
@@ -196,24 +173,64 @@
           <w:sz w:val="20"/>
           <w:lang w:val="pt-BR"/>
         </w:rPr>
-        <w:t xml:space="preserve">Renato Tavares da Silva </w:t>
-      </w:r>
-      <w:r>
+        <w:t>Renato Tavares da Silva – 330659</w:t>
+      </w:r>
+    </w:p>
+    <w:p>
+      <w:pPr>
+        <w:spacing w:line="360" w:lineRule="auto"/>
+        <w:jc w:val="right"/>
         <w:rPr>
           <w:rFonts w:ascii="Arial" w:hAnsi="Arial" w:cs="Arial"/>
           <w:sz w:val="20"/>
           <w:lang w:val="pt-BR"/>
         </w:rPr>
-        <w:t>–</w:t>
-      </w:r>
-      <w:r>
-        <w:rPr>
-          <w:rFonts w:ascii="Arial" w:hAnsi="Arial" w:cs="Arial"/>
+      </w:pPr>
+      <w:r>
+        <w:rPr>
+          <w:rFonts w:ascii="Arial" w:hAnsi="Arial" w:cs="Arial"/>
+          <w:b/>
           <w:sz w:val="20"/>
           <w:lang w:val="pt-BR"/>
         </w:rPr>
-        <w:t xml:space="preserve"> 330659</w:t>
-      </w:r>
+        <w:t>Professor</w:t>
+      </w:r>
+      <w:r>
+        <w:rPr>
+          <w:rFonts w:ascii="Arial" w:hAnsi="Arial" w:cs="Arial"/>
+          <w:sz w:val="20"/>
+          <w:lang w:val="pt-BR"/>
+        </w:rPr>
+        <w:t xml:space="preserve"> – Cristiano </w:t>
+      </w:r>
+      <w:proofErr w:type="spellStart"/>
+      <w:r>
+        <w:rPr>
+          <w:rFonts w:ascii="Arial" w:hAnsi="Arial" w:cs="Arial"/>
+          <w:sz w:val="20"/>
+          <w:lang w:val="pt-BR"/>
+        </w:rPr>
+        <w:t>Uniga</w:t>
+      </w:r>
+      <w:proofErr w:type="spellEnd"/>
+      <w:r>
+        <w:rPr>
+          <w:rFonts w:ascii="Arial" w:hAnsi="Arial" w:cs="Arial"/>
+          <w:sz w:val="20"/>
+          <w:lang w:val="pt-BR"/>
+        </w:rPr>
+        <w:t xml:space="preserve"> </w:t>
+      </w:r>
+      <w:proofErr w:type="spellStart"/>
+      <w:r>
+        <w:rPr>
+          <w:rFonts w:ascii="Arial" w:hAnsi="Arial" w:cs="Arial"/>
+          <w:sz w:val="20"/>
+          <w:lang w:val="pt-BR"/>
+        </w:rPr>
+        <w:t>Bajdiuk</w:t>
+      </w:r>
+      <w:proofErr w:type="spellEnd"/>
     </w:p>
     <w:p>
       <w:pPr>
@@ -228,85 +245,11 @@
       <w:r>
         <w:rPr>
           <w:rFonts w:ascii="Arial" w:hAnsi="Arial" w:cs="Arial"/>
-          <w:b/>
           <w:sz w:val="20"/>
           <w:lang w:val="pt-BR"/>
         </w:rPr>
-        <w:t>Professor</w:t>
-      </w:r>
-      <w:r>
-        <w:rPr>
-          <w:rFonts w:ascii="Arial" w:hAnsi="Arial" w:cs="Arial"/>
-          <w:sz w:val="20"/>
-          <w:lang w:val="pt-BR"/>
-        </w:rPr>
-        <w:t xml:space="preserve"> – </w:t>
-      </w:r>
-      <w:r>
-        <w:rPr>
-          <w:rFonts w:ascii="Arial" w:hAnsi="Arial" w:cs="Arial"/>
-          <w:sz w:val="20"/>
-          <w:lang w:val="pt-BR"/>
-        </w:rPr>
-        <w:t>C</w:t>
-      </w:r>
-      <w:r>
-        <w:rPr>
-          <w:rFonts w:ascii="Arial" w:hAnsi="Arial" w:cs="Arial"/>
-          <w:sz w:val="20"/>
-          <w:lang w:val="pt-BR"/>
-        </w:rPr>
-        <w:t xml:space="preserve">ristiano </w:t>
-      </w:r>
-      <w:proofErr w:type="spellStart"/>
-      <w:r>
-        <w:rPr>
-          <w:rFonts w:ascii="Arial" w:hAnsi="Arial" w:cs="Arial"/>
-          <w:sz w:val="20"/>
-          <w:lang w:val="pt-BR"/>
-        </w:rPr>
-        <w:t>Uniga</w:t>
-      </w:r>
-      <w:proofErr w:type="spellEnd"/>
-      <w:r>
-        <w:rPr>
-          <w:rFonts w:ascii="Arial" w:hAnsi="Arial" w:cs="Arial"/>
-          <w:sz w:val="20"/>
-          <w:lang w:val="pt-BR"/>
-        </w:rPr>
-        <w:t xml:space="preserve"> </w:t>
-      </w:r>
-      <w:proofErr w:type="spellStart"/>
-      <w:r>
-        <w:rPr>
-          <w:rFonts w:ascii="Arial" w:hAnsi="Arial" w:cs="Arial"/>
-          <w:sz w:val="20"/>
-          <w:lang w:val="pt-BR"/>
-        </w:rPr>
-        <w:t>Bajdiuk</w:t>
-      </w:r>
-      <w:proofErr w:type="spellEnd"/>
-    </w:p>
-    <w:p>
-      <w:pPr>
-        <w:spacing w:line="360" w:lineRule="auto"/>
-        <w:jc w:val="right"/>
-        <w:rPr>
-          <w:rFonts w:ascii="Arial" w:hAnsi="Arial" w:cs="Arial"/>
-          <w:sz w:val="20"/>
-          <w:lang w:val="pt-BR"/>
-        </w:rPr>
-      </w:pPr>
-      <w:r>
-        <w:rPr>
-          <w:rFonts w:ascii="Arial" w:hAnsi="Arial" w:cs="Arial"/>
-          <w:sz w:val="20"/>
-          <w:lang w:val="pt-BR"/>
-        </w:rPr>
         <w:t>Projeto</w:t>
       </w:r>
-      <w:bookmarkStart w:id="1" w:name="_GoBack"/>
-      <w:bookmarkEnd w:id="1"/>
       <w:r>
         <w:rPr>
           <w:rFonts w:ascii="Arial" w:hAnsi="Arial" w:cs="Arial"/>
@@ -332,6 +275,57 @@
             <w:lang w:val="pt-BR"/>
           </w:rPr>
           <w:t>https://github.com/muzilli/projeto_final_fiap-plataformas_cognitivas</w:t>
+        </w:r>
+      </w:hyperlink>
+      <w:r>
+        <w:rPr>
+          <w:rFonts w:ascii="Arial" w:hAnsi="Arial" w:cs="Arial"/>
+          <w:sz w:val="20"/>
+          <w:lang w:val="pt-BR"/>
+        </w:rPr>
+        <w:t xml:space="preserve"> </w:t>
+      </w:r>
+    </w:p>
+    <w:p>
+      <w:pPr>
+        <w:spacing w:line="360" w:lineRule="auto"/>
+        <w:jc w:val="right"/>
+        <w:rPr>
+          <w:rFonts w:ascii="Arial" w:hAnsi="Arial" w:cs="Arial"/>
+          <w:sz w:val="20"/>
+          <w:lang w:val="pt-BR"/>
+        </w:rPr>
+      </w:pPr>
+      <w:bookmarkStart w:id="1" w:name="_GoBack"/>
+      <w:bookmarkEnd w:id="1"/>
+    </w:p>
+    <w:p>
+      <w:pPr>
+        <w:spacing w:line="360" w:lineRule="auto"/>
+        <w:jc w:val="right"/>
+        <w:rPr>
+          <w:rFonts w:ascii="Arial" w:hAnsi="Arial" w:cs="Arial"/>
+          <w:sz w:val="20"/>
+          <w:lang w:val="pt-BR"/>
+        </w:rPr>
+      </w:pPr>
+      <w:r>
+        <w:rPr>
+          <w:rFonts w:ascii="Arial" w:hAnsi="Arial" w:cs="Arial"/>
+          <w:sz w:val="20"/>
+          <w:lang w:val="pt-BR"/>
+        </w:rPr>
+        <w:t xml:space="preserve">Acesso à aplicação descrita nesse documento: </w:t>
+      </w:r>
+      <w:hyperlink r:id="rId9" w:history="1">
+        <w:r>
+          <w:rPr>
+            <w:rStyle w:val="Hyperlink"/>
+            <w:rFonts w:ascii="Arial" w:hAnsi="Arial" w:cs="Arial"/>
+            <w:sz w:val="20"/>
+            <w:lang w:val="pt-BR"/>
+          </w:rPr>
+          <w:t>https://containercerveja.azurewebsites.net/</w:t>
         </w:r>
       </w:hyperlink>
       <w:r>
@@ -587,310 +581,142 @@
         <w:jc w:val="center"/>
         <w:rPr>
           <w:rFonts w:ascii="Arial" w:hAnsi="Arial" w:cs="Arial"/>
-          <w:lang w:val="pt-BR"/>
-        </w:rPr>
-      </w:pPr>
-      <w:r>
-        <w:rPr>
-          <w:rFonts w:ascii="Arial" w:hAnsi="Arial" w:cs="Arial"/>
-          <w:lang w:val="pt-BR"/>
+        </w:rPr>
+      </w:pPr>
+      <w:r>
+        <w:rPr>
+          <w:rFonts w:ascii="Arial" w:hAnsi="Arial" w:cs="Arial"/>
         </w:rPr>
         <w:t>“</w:t>
       </w:r>
+      <w:r>
+        <w:rPr>
+          <w:rFonts w:ascii="Arial" w:hAnsi="Arial" w:cs="Arial"/>
+          <w:i/>
+        </w:rPr>
+        <w:t>It’s tough to make predictions, especially about the future.</w:t>
+      </w:r>
+      <w:r>
+        <w:rPr>
+          <w:rFonts w:ascii="Arial" w:hAnsi="Arial" w:cs="Arial"/>
+        </w:rPr>
+        <w:t>”</w:t>
+      </w:r>
+    </w:p>
+    <w:p>
+      <w:pPr>
+        <w:spacing w:line="360" w:lineRule="auto"/>
+        <w:jc w:val="center"/>
+        <w:rPr>
+          <w:rFonts w:ascii="Arial" w:hAnsi="Arial" w:cs="Arial"/>
+          <w:lang w:val="pt-BR"/>
+        </w:rPr>
+      </w:pPr>
       <w:proofErr w:type="spellStart"/>
       <w:r>
         <w:rPr>
           <w:rFonts w:ascii="Arial" w:hAnsi="Arial" w:cs="Arial"/>
-          <w:i/>
-          <w:lang w:val="pt-BR"/>
-        </w:rPr>
-        <w:t>It’s</w:t>
+          <w:lang w:val="pt-BR"/>
+        </w:rPr>
+        <w:t>Yogi</w:t>
       </w:r>
       <w:proofErr w:type="spellEnd"/>
       <w:r>
         <w:rPr>
           <w:rFonts w:ascii="Arial" w:hAnsi="Arial" w:cs="Arial"/>
-          <w:i/>
-          <w:lang w:val="pt-BR"/>
-        </w:rPr>
-        <w:t xml:space="preserve"> </w:t>
+          <w:lang w:val="pt-BR"/>
+        </w:rPr>
+        <w:t xml:space="preserve"> Berra</w:t>
+      </w:r>
+    </w:p>
+    <w:p>
+      <w:pPr>
+        <w:spacing w:line="360" w:lineRule="auto"/>
+        <w:jc w:val="both"/>
+        <w:rPr>
+          <w:rFonts w:ascii="Arial" w:hAnsi="Arial" w:cs="Arial"/>
+          <w:b/>
+          <w:lang w:val="pt-BR"/>
+        </w:rPr>
+      </w:pPr>
+    </w:p>
+    <w:p>
+      <w:pPr>
+        <w:spacing w:line="360" w:lineRule="auto"/>
+        <w:jc w:val="both"/>
+        <w:rPr>
+          <w:rFonts w:ascii="Arial" w:hAnsi="Arial" w:cs="Arial"/>
+          <w:b/>
+          <w:lang w:val="pt-BR"/>
+        </w:rPr>
+      </w:pPr>
+    </w:p>
+    <w:p>
+      <w:pPr>
+        <w:spacing w:line="360" w:lineRule="auto"/>
+        <w:jc w:val="both"/>
+        <w:rPr>
+          <w:rFonts w:ascii="Arial" w:hAnsi="Arial" w:cs="Arial"/>
+          <w:b/>
+          <w:lang w:val="pt-BR"/>
+        </w:rPr>
+      </w:pPr>
+      <w:r>
+        <w:rPr>
+          <w:rFonts w:ascii="Arial" w:hAnsi="Arial" w:cs="Arial"/>
+          <w:b/>
+          <w:lang w:val="pt-BR"/>
+        </w:rPr>
+        <w:t>Descrição Técnica:</w:t>
+      </w:r>
+    </w:p>
+    <w:p>
+      <w:pPr>
+        <w:spacing w:line="360" w:lineRule="auto"/>
+        <w:jc w:val="both"/>
+        <w:rPr>
+          <w:rFonts w:ascii="Arial" w:hAnsi="Arial" w:cs="Arial"/>
+          <w:lang w:val="pt-BR"/>
+        </w:rPr>
+      </w:pPr>
+      <w:r>
+        <w:rPr>
+          <w:rFonts w:ascii="Arial" w:hAnsi="Arial" w:cs="Arial"/>
+          <w:lang w:val="pt-BR"/>
+        </w:rPr>
+        <w:t xml:space="preserve">A técnica utilizada para a solução do trabalho final da Matéria frameworks cognitivos, é utilizar as plataformas Azure App Service, Azure </w:t>
       </w:r>
       <w:proofErr w:type="spellStart"/>
       <w:r>
         <w:rPr>
           <w:rFonts w:ascii="Arial" w:hAnsi="Arial" w:cs="Arial"/>
-          <w:i/>
-          <w:lang w:val="pt-BR"/>
-        </w:rPr>
-        <w:t>tough</w:t>
+          <w:lang w:val="pt-BR"/>
+        </w:rPr>
+        <w:t>Bot</w:t>
       </w:r>
       <w:proofErr w:type="spellEnd"/>
       <w:r>
         <w:rPr>
           <w:rFonts w:ascii="Arial" w:hAnsi="Arial" w:cs="Arial"/>
-          <w:i/>
-          <w:lang w:val="pt-BR"/>
-        </w:rPr>
-        <w:t xml:space="preserve"> </w:t>
+          <w:lang w:val="pt-BR"/>
+        </w:rPr>
+        <w:t xml:space="preserve"> Service, Docker e para o desenvolvimento do modelo de </w:t>
       </w:r>
       <w:proofErr w:type="spellStart"/>
       <w:r>
         <w:rPr>
           <w:rFonts w:ascii="Arial" w:hAnsi="Arial" w:cs="Arial"/>
-          <w:i/>
-          <w:lang w:val="pt-BR"/>
-        </w:rPr>
-        <w:t>to</w:t>
+          <w:lang w:val="pt-BR"/>
+        </w:rPr>
+        <w:t>Machine</w:t>
       </w:r>
       <w:proofErr w:type="spellEnd"/>
       <w:r>
         <w:rPr>
           <w:rFonts w:ascii="Arial" w:hAnsi="Arial" w:cs="Arial"/>
-          <w:i/>
-          <w:lang w:val="pt-BR"/>
-        </w:rPr>
-        <w:t xml:space="preserve"> </w:t>
-      </w:r>
-      <w:proofErr w:type="spellStart"/>
-      <w:r>
-        <w:rPr>
-          <w:rFonts w:ascii="Arial" w:hAnsi="Arial" w:cs="Arial"/>
-          <w:i/>
-          <w:lang w:val="pt-BR"/>
-        </w:rPr>
-        <w:t>make</w:t>
-      </w:r>
-      <w:proofErr w:type="spellEnd"/>
-      <w:r>
-        <w:rPr>
-          <w:rFonts w:ascii="Arial" w:hAnsi="Arial" w:cs="Arial"/>
-          <w:i/>
-          <w:lang w:val="pt-BR"/>
-        </w:rPr>
-        <w:t xml:space="preserve"> </w:t>
-      </w:r>
-      <w:proofErr w:type="spellStart"/>
-      <w:r>
-        <w:rPr>
-          <w:rFonts w:ascii="Arial" w:hAnsi="Arial" w:cs="Arial"/>
-          <w:i/>
-          <w:lang w:val="pt-BR"/>
-        </w:rPr>
-        <w:t>predictions</w:t>
-      </w:r>
-      <w:proofErr w:type="spellEnd"/>
-      <w:r>
-        <w:rPr>
-          <w:rFonts w:ascii="Arial" w:hAnsi="Arial" w:cs="Arial"/>
-          <w:i/>
-          <w:lang w:val="pt-BR"/>
-        </w:rPr>
-        <w:t xml:space="preserve">, </w:t>
-      </w:r>
-      <w:proofErr w:type="spellStart"/>
-      <w:r>
-        <w:rPr>
-          <w:rFonts w:ascii="Arial" w:hAnsi="Arial" w:cs="Arial"/>
-          <w:i/>
-          <w:lang w:val="pt-BR"/>
-        </w:rPr>
-        <w:t>especially</w:t>
-      </w:r>
-      <w:proofErr w:type="spellEnd"/>
-      <w:r>
-        <w:rPr>
-          <w:rFonts w:ascii="Arial" w:hAnsi="Arial" w:cs="Arial"/>
-          <w:i/>
-          <w:lang w:val="pt-BR"/>
-        </w:rPr>
-        <w:t xml:space="preserve"> </w:t>
-      </w:r>
-      <w:proofErr w:type="spellStart"/>
-      <w:r>
-        <w:rPr>
-          <w:rFonts w:ascii="Arial" w:hAnsi="Arial" w:cs="Arial"/>
-          <w:i/>
-          <w:lang w:val="pt-BR"/>
-        </w:rPr>
-        <w:t>about</w:t>
-      </w:r>
-      <w:proofErr w:type="spellEnd"/>
-      <w:r>
-        <w:rPr>
-          <w:rFonts w:ascii="Arial" w:hAnsi="Arial" w:cs="Arial"/>
-          <w:i/>
-          <w:lang w:val="pt-BR"/>
-        </w:rPr>
-        <w:t xml:space="preserve"> </w:t>
-      </w:r>
-      <w:proofErr w:type="spellStart"/>
-      <w:r>
-        <w:rPr>
-          <w:rFonts w:ascii="Arial" w:hAnsi="Arial" w:cs="Arial"/>
-          <w:i/>
-          <w:lang w:val="pt-BR"/>
-        </w:rPr>
-        <w:t>the</w:t>
-      </w:r>
-      <w:proofErr w:type="spellEnd"/>
-      <w:r>
-        <w:rPr>
-          <w:rFonts w:ascii="Arial" w:hAnsi="Arial" w:cs="Arial"/>
-          <w:i/>
-          <w:lang w:val="pt-BR"/>
-        </w:rPr>
-        <w:t xml:space="preserve"> future.</w:t>
-      </w:r>
-      <w:r>
-        <w:rPr>
-          <w:rFonts w:ascii="Arial" w:hAnsi="Arial" w:cs="Arial"/>
-          <w:lang w:val="pt-BR"/>
-        </w:rPr>
-        <w:t>”</w:t>
-      </w:r>
-    </w:p>
-    <w:p>
-      <w:pPr>
-        <w:spacing w:line="360" w:lineRule="auto"/>
-        <w:jc w:val="center"/>
-        <w:rPr>
-          <w:rFonts w:ascii="Arial" w:hAnsi="Arial" w:cs="Arial"/>
-          <w:lang w:val="pt-BR"/>
-        </w:rPr>
-      </w:pPr>
-      <w:proofErr w:type="spellStart"/>
-      <w:r>
-        <w:rPr>
-          <w:rFonts w:ascii="Arial" w:hAnsi="Arial" w:cs="Arial"/>
-          <w:lang w:val="pt-BR"/>
-        </w:rPr>
-        <w:t>Yogi</w:t>
-      </w:r>
-      <w:proofErr w:type="spellEnd"/>
-      <w:r>
-        <w:rPr>
-          <w:rFonts w:ascii="Arial" w:hAnsi="Arial" w:cs="Arial"/>
-          <w:lang w:val="pt-BR"/>
-        </w:rPr>
-        <w:t xml:space="preserve"> Berra</w:t>
-      </w:r>
-    </w:p>
-    <w:p>
-      <w:pPr>
-        <w:spacing w:line="360" w:lineRule="auto"/>
-        <w:jc w:val="both"/>
-        <w:rPr>
-          <w:rFonts w:ascii="Arial" w:hAnsi="Arial" w:cs="Arial"/>
-          <w:b/>
-          <w:lang w:val="pt-BR"/>
-        </w:rPr>
-      </w:pPr>
-    </w:p>
-    <w:p>
-      <w:pPr>
-        <w:spacing w:line="360" w:lineRule="auto"/>
-        <w:jc w:val="both"/>
-        <w:rPr>
-          <w:rFonts w:ascii="Arial" w:hAnsi="Arial" w:cs="Arial"/>
-          <w:b/>
-          <w:lang w:val="pt-BR"/>
-        </w:rPr>
-      </w:pPr>
-    </w:p>
-    <w:p>
-      <w:pPr>
-        <w:spacing w:line="360" w:lineRule="auto"/>
-        <w:jc w:val="both"/>
-        <w:rPr>
-          <w:rFonts w:ascii="Arial" w:hAnsi="Arial" w:cs="Arial"/>
-          <w:b/>
-          <w:lang w:val="pt-BR"/>
-        </w:rPr>
-      </w:pPr>
-      <w:r>
-        <w:rPr>
-          <w:rFonts w:ascii="Arial" w:hAnsi="Arial" w:cs="Arial"/>
-          <w:b/>
-          <w:lang w:val="pt-BR"/>
-        </w:rPr>
-        <w:t>Descrição Técnica:</w:t>
-      </w:r>
-    </w:p>
-    <w:p>
-      <w:pPr>
-        <w:spacing w:line="360" w:lineRule="auto"/>
-        <w:jc w:val="both"/>
-        <w:rPr>
-          <w:rFonts w:ascii="Arial" w:hAnsi="Arial" w:cs="Arial"/>
-          <w:lang w:val="pt-BR"/>
-        </w:rPr>
-      </w:pPr>
-      <w:r>
-        <w:rPr>
-          <w:rFonts w:ascii="Arial" w:hAnsi="Arial" w:cs="Arial"/>
-          <w:lang w:val="pt-BR"/>
-        </w:rPr>
-        <w:t xml:space="preserve">A técnica utilizada para a solução </w:t>
-      </w:r>
-      <w:r>
-        <w:rPr>
-          <w:rFonts w:ascii="Arial" w:hAnsi="Arial" w:cs="Arial"/>
-          <w:lang w:val="pt-BR"/>
-        </w:rPr>
-        <w:t>do trabalho final da Matéria frameworks cognitivos</w:t>
-      </w:r>
-      <w:r>
-        <w:rPr>
-          <w:rFonts w:ascii="Arial" w:hAnsi="Arial" w:cs="Arial"/>
-          <w:lang w:val="pt-BR"/>
-        </w:rPr>
-        <w:t xml:space="preserve">, é utilizar as </w:t>
-      </w:r>
-      <w:r>
-        <w:rPr>
-          <w:rFonts w:ascii="Arial" w:hAnsi="Arial" w:cs="Arial"/>
-          <w:lang w:val="pt-BR"/>
-        </w:rPr>
-        <w:t xml:space="preserve">plataformas Azure App Service, Azure </w:t>
-      </w:r>
-      <w:proofErr w:type="spellStart"/>
-      <w:r>
-        <w:rPr>
-          <w:rFonts w:ascii="Arial" w:hAnsi="Arial" w:cs="Arial"/>
-          <w:lang w:val="pt-BR"/>
-        </w:rPr>
-        <w:t>Bot</w:t>
-      </w:r>
-      <w:proofErr w:type="spellEnd"/>
-      <w:r>
-        <w:rPr>
-          <w:rFonts w:ascii="Arial" w:hAnsi="Arial" w:cs="Arial"/>
-          <w:lang w:val="pt-BR"/>
-        </w:rPr>
-        <w:t xml:space="preserve"> Service, Docker e para o desenvolvimento do modelo de </w:t>
-      </w:r>
-      <w:proofErr w:type="spellStart"/>
-      <w:r>
-        <w:rPr>
-          <w:rFonts w:ascii="Arial" w:hAnsi="Arial" w:cs="Arial"/>
-          <w:lang w:val="pt-BR"/>
-        </w:rPr>
-        <w:t>Machine</w:t>
-      </w:r>
-      <w:proofErr w:type="spellEnd"/>
-      <w:r>
-        <w:rPr>
-          <w:rFonts w:ascii="Arial" w:hAnsi="Arial" w:cs="Arial"/>
-          <w:lang w:val="pt-BR"/>
-        </w:rPr>
-        <w:t xml:space="preserve"> Learning a linguagem Python efetuando a técnica de Regressão linear para predição de valor de faturamento de cerveja</w:t>
-      </w:r>
-      <w:r>
-        <w:rPr>
-          <w:rFonts w:ascii="Arial" w:hAnsi="Arial" w:cs="Arial"/>
-          <w:lang w:val="pt-BR"/>
-        </w:rPr>
-        <w:t xml:space="preserve">, e </w:t>
+          <w:lang w:val="pt-BR"/>
+        </w:rPr>
+        <w:t xml:space="preserve"> Learning a linguagem Python efetuando a técnica de Regressão linear para predição de valor de faturamento de cerveja, e </w:t>
       </w:r>
       <w:proofErr w:type="spellStart"/>
       <w:r>
@@ -1131,7 +957,7 @@
                     </pic:cNvPicPr>
                   </pic:nvPicPr>
                   <pic:blipFill>
-                    <a:blip r:embed="rId9">
+                    <a:blip r:embed="rId10">
                       <a:extLst>
                         <a:ext uri="{28A0092B-C50C-407E-A947-70E740481C1C}">
                           <a14:useLocalDpi xmlns:a14="http://schemas.microsoft.com/office/drawing/2010/main" val="0"/>
@@ -1289,7 +1115,7 @@
                     <pic:cNvPicPr/>
                   </pic:nvPicPr>
                   <pic:blipFill>
-                    <a:blip r:embed="rId10"/>
+                    <a:blip r:embed="rId11"/>
                     <a:stretch>
                       <a:fillRect/>
                     </a:stretch>
@@ -1329,46 +1155,6 @@
             <wp:extent cx="5756910" cy="2307590"/>
             <wp:effectExtent l="0" t="0" r="0" b="0"/>
             <wp:docPr id="5" name="Imagem 5"/>
-            <wp:cNvGraphicFramePr>
-              <a:graphicFrameLocks xmlns:a="http://schemas.openxmlformats.org/drawingml/2006/main" noChangeAspect="1"/>
-            </wp:cNvGraphicFramePr>
-            <a:graphic xmlns:a="http://schemas.openxmlformats.org/drawingml/2006/main">
-              <a:graphicData uri="http://schemas.openxmlformats.org/drawingml/2006/picture">
-                <pic:pic xmlns:pic="http://schemas.openxmlformats.org/drawingml/2006/picture">
-                  <pic:nvPicPr>
-                    <pic:cNvPr id="1" name=""/>
-                    <pic:cNvPicPr/>
-                  </pic:nvPicPr>
-                  <pic:blipFill>
-                    <a:blip r:embed="rId11"/>
-                    <a:stretch>
-                      <a:fillRect/>
-                    </a:stretch>
-                  </pic:blipFill>
-                  <pic:spPr>
-                    <a:xfrm>
-                      <a:off x="0" y="0"/>
-                      <a:ext cx="5756910" cy="2307590"/>
-                    </a:xfrm>
-                    <a:prstGeom prst="rect">
-                      <a:avLst/>
-                    </a:prstGeom>
-                  </pic:spPr>
-                </pic:pic>
-              </a:graphicData>
-            </a:graphic>
-          </wp:inline>
-        </w:drawing>
-      </w:r>
-      <w:r>
-        <w:rPr>
-          <w:noProof/>
-        </w:rPr>
-        <w:drawing>
-          <wp:inline distT="0" distB="0" distL="0" distR="0" wp14:anchorId="1D74C3D7" wp14:editId="319C9CC2">
-            <wp:extent cx="5756910" cy="3863340"/>
-            <wp:effectExtent l="0" t="0" r="0" b="3810"/>
-            <wp:docPr id="6" name="Imagem 6"/>
             <wp:cNvGraphicFramePr>
               <a:graphicFrameLocks xmlns:a="http://schemas.openxmlformats.org/drawingml/2006/main" noChangeAspect="1"/>
             </wp:cNvGraphicFramePr>
@@ -1388,7 +1174,7 @@
                   <pic:spPr>
                     <a:xfrm>
                       <a:off x="0" y="0"/>
-                      <a:ext cx="5756910" cy="3863340"/>
+                      <a:ext cx="5756910" cy="2307590"/>
                     </a:xfrm>
                     <a:prstGeom prst="rect">
                       <a:avLst/>
@@ -1404,12 +1190,11 @@
         <w:rPr>
           <w:noProof/>
         </w:rPr>
-        <w:lastRenderedPageBreak/>
         <w:drawing>
-          <wp:inline distT="0" distB="0" distL="0" distR="0" wp14:anchorId="7E10960C" wp14:editId="7D032B5C">
-            <wp:extent cx="5756910" cy="3220085"/>
-            <wp:effectExtent l="0" t="0" r="0" b="0"/>
-            <wp:docPr id="7" name="Imagem 7"/>
+          <wp:inline distT="0" distB="0" distL="0" distR="0" wp14:anchorId="1D74C3D7" wp14:editId="319C9CC2">
+            <wp:extent cx="5756910" cy="3863340"/>
+            <wp:effectExtent l="0" t="0" r="0" b="3810"/>
+            <wp:docPr id="6" name="Imagem 6"/>
             <wp:cNvGraphicFramePr>
               <a:graphicFrameLocks xmlns:a="http://schemas.openxmlformats.org/drawingml/2006/main" noChangeAspect="1"/>
             </wp:cNvGraphicFramePr>
@@ -1429,7 +1214,7 @@
                   <pic:spPr>
                     <a:xfrm>
                       <a:off x="0" y="0"/>
-                      <a:ext cx="5756910" cy="3220085"/>
+                      <a:ext cx="5756910" cy="3863340"/>
                     </a:xfrm>
                     <a:prstGeom prst="rect">
                       <a:avLst/>
@@ -1441,96 +1226,16 @@
           </wp:inline>
         </w:drawing>
       </w:r>
-    </w:p>
-    <w:p>
-      <w:pPr>
-        <w:spacing w:line="360" w:lineRule="auto"/>
-        <w:jc w:val="both"/>
-        <w:rPr>
-          <w:rFonts w:ascii="Arial" w:hAnsi="Arial" w:cs="Arial"/>
-          <w:lang w:val="pt-BR"/>
-        </w:rPr>
-      </w:pPr>
-    </w:p>
-    <w:p>
-      <w:pPr>
-        <w:rPr>
-          <w:rFonts w:ascii="Arial" w:hAnsi="Arial" w:cs="Arial"/>
-          <w:b/>
-          <w:sz w:val="28"/>
-          <w:lang w:val="pt-BR"/>
-        </w:rPr>
-      </w:pPr>
-      <w:r>
-        <w:rPr>
-          <w:rFonts w:ascii="Arial" w:hAnsi="Arial" w:cs="Arial"/>
-          <w:b/>
-          <w:sz w:val="28"/>
-          <w:lang w:val="pt-BR"/>
-        </w:rPr>
-        <w:br w:type="page"/>
-      </w:r>
-    </w:p>
-    <w:p>
-      <w:pPr>
-        <w:spacing w:line="360" w:lineRule="auto"/>
-        <w:jc w:val="both"/>
-        <w:rPr>
-          <w:rFonts w:ascii="Arial" w:hAnsi="Arial" w:cs="Arial"/>
-          <w:b/>
-          <w:sz w:val="22"/>
-          <w:lang w:val="pt-BR"/>
-        </w:rPr>
-      </w:pPr>
-      <w:proofErr w:type="spellStart"/>
-      <w:r>
-        <w:rPr>
-          <w:rFonts w:ascii="Arial" w:hAnsi="Arial" w:cs="Arial"/>
-          <w:b/>
-          <w:sz w:val="28"/>
-          <w:lang w:val="pt-BR"/>
+      <w:r>
+        <w:rPr>
+          <w:noProof/>
         </w:rPr>
         <w:lastRenderedPageBreak/>
-        <w:t>Pickle</w:t>
-      </w:r>
-      <w:proofErr w:type="spellEnd"/>
-      <w:r>
-        <w:rPr>
-          <w:rFonts w:ascii="Arial" w:hAnsi="Arial" w:cs="Arial"/>
-          <w:b/>
-          <w:sz w:val="28"/>
-          <w:lang w:val="pt-BR"/>
-        </w:rPr>
-        <w:t xml:space="preserve"> – </w:t>
-      </w:r>
-      <w:r>
-        <w:rPr>
-          <w:rFonts w:ascii="Arial" w:hAnsi="Arial" w:cs="Arial"/>
-          <w:b/>
-          <w:sz w:val="22"/>
-          <w:lang w:val="pt-BR"/>
-        </w:rPr>
-        <w:t>Disponibilizando o modelo em binário</w:t>
-      </w:r>
-    </w:p>
-    <w:p>
-      <w:pPr>
-        <w:spacing w:line="360" w:lineRule="auto"/>
-        <w:jc w:val="both"/>
-        <w:rPr>
-          <w:rFonts w:ascii="Arial" w:hAnsi="Arial" w:cs="Arial"/>
-          <w:lang w:val="pt-BR"/>
-        </w:rPr>
-      </w:pPr>
-      <w:r>
-        <w:rPr>
-          <w:noProof/>
-        </w:rPr>
         <w:drawing>
-          <wp:inline distT="0" distB="0" distL="0" distR="0" wp14:anchorId="022B7F9F" wp14:editId="517718E0">
-            <wp:extent cx="5756910" cy="1447800"/>
+          <wp:inline distT="0" distB="0" distL="0" distR="0" wp14:anchorId="7E10960C" wp14:editId="7D032B5C">
+            <wp:extent cx="5756910" cy="3220085"/>
             <wp:effectExtent l="0" t="0" r="0" b="0"/>
-            <wp:docPr id="8" name="Imagem 8"/>
+            <wp:docPr id="7" name="Imagem 7"/>
             <wp:cNvGraphicFramePr>
               <a:graphicFrameLocks xmlns:a="http://schemas.openxmlformats.org/drawingml/2006/main" noChangeAspect="1"/>
             </wp:cNvGraphicFramePr>
@@ -1550,7 +1255,7 @@
                   <pic:spPr>
                     <a:xfrm>
                       <a:off x="0" y="0"/>
-                      <a:ext cx="5756910" cy="1447800"/>
+                      <a:ext cx="5756910" cy="3220085"/>
                     </a:xfrm>
                     <a:prstGeom prst="rect">
                       <a:avLst/>
@@ -1569,11 +1274,28 @@
         <w:jc w:val="both"/>
         <w:rPr>
           <w:rFonts w:ascii="Arial" w:hAnsi="Arial" w:cs="Arial"/>
+          <w:lang w:val="pt-BR"/>
+        </w:rPr>
+      </w:pPr>
+    </w:p>
+    <w:p>
+      <w:pPr>
+        <w:rPr>
+          <w:rFonts w:ascii="Arial" w:hAnsi="Arial" w:cs="Arial"/>
           <w:b/>
           <w:sz w:val="28"/>
           <w:lang w:val="pt-BR"/>
         </w:rPr>
       </w:pPr>
+      <w:r>
+        <w:rPr>
+          <w:rFonts w:ascii="Arial" w:hAnsi="Arial" w:cs="Arial"/>
+          <w:b/>
+          <w:sz w:val="28"/>
+          <w:lang w:val="pt-BR"/>
+        </w:rPr>
+        <w:br w:type="page"/>
+      </w:r>
     </w:p>
     <w:p>
       <w:pPr>
@@ -1594,7 +1316,8 @@
           <w:sz w:val="28"/>
           <w:lang w:val="pt-BR"/>
         </w:rPr>
-        <w:t>Flask</w:t>
+        <w:lastRenderedPageBreak/>
+        <w:t>Pickle</w:t>
       </w:r>
       <w:proofErr w:type="spellEnd"/>
       <w:r>
@@ -1613,74 +1336,7 @@
           <w:sz w:val="22"/>
           <w:lang w:val="pt-BR"/>
         </w:rPr>
-        <w:t xml:space="preserve">Disponibilização </w:t>
-      </w:r>
-      <w:r>
-        <w:rPr>
-          <w:rFonts w:ascii="Arial" w:hAnsi="Arial" w:cs="Arial"/>
-          <w:b/>
-          <w:sz w:val="22"/>
-          <w:lang w:val="pt-BR"/>
-        </w:rPr>
-        <w:t xml:space="preserve">de uma página interativa (Web Services </w:t>
-      </w:r>
-      <w:proofErr w:type="spellStart"/>
-      <w:r>
-        <w:rPr>
-          <w:rFonts w:ascii="Arial" w:hAnsi="Arial" w:cs="Arial"/>
-          <w:b/>
-          <w:sz w:val="22"/>
-          <w:lang w:val="pt-BR"/>
-        </w:rPr>
-        <w:t>Listener</w:t>
-      </w:r>
-      <w:proofErr w:type="spellEnd"/>
-      <w:r>
-        <w:rPr>
-          <w:rFonts w:ascii="Arial" w:hAnsi="Arial" w:cs="Arial"/>
-          <w:b/>
-          <w:sz w:val="22"/>
-          <w:lang w:val="pt-BR"/>
-        </w:rPr>
-        <w:t xml:space="preserve">) com integração </w:t>
-      </w:r>
-      <w:r>
-        <w:rPr>
-          <w:rFonts w:ascii="Arial" w:hAnsi="Arial" w:cs="Arial"/>
-          <w:b/>
-          <w:sz w:val="22"/>
-          <w:lang w:val="pt-BR"/>
-        </w:rPr>
-        <w:t xml:space="preserve">ao </w:t>
-      </w:r>
-      <w:r>
-        <w:rPr>
-          <w:rFonts w:ascii="Arial" w:hAnsi="Arial" w:cs="Arial"/>
-          <w:b/>
-          <w:sz w:val="22"/>
-          <w:lang w:val="pt-BR"/>
-        </w:rPr>
-        <w:t xml:space="preserve">modulo de </w:t>
-      </w:r>
-      <w:proofErr w:type="spellStart"/>
-      <w:r>
-        <w:rPr>
-          <w:rFonts w:ascii="Arial" w:hAnsi="Arial" w:cs="Arial"/>
-          <w:b/>
-          <w:sz w:val="22"/>
-          <w:lang w:val="pt-BR"/>
-        </w:rPr>
-        <w:t>Machine</w:t>
-      </w:r>
-      <w:proofErr w:type="spellEnd"/>
-      <w:r>
-        <w:rPr>
-          <w:rFonts w:ascii="Arial" w:hAnsi="Arial" w:cs="Arial"/>
-          <w:b/>
-          <w:sz w:val="22"/>
-          <w:lang w:val="pt-BR"/>
-        </w:rPr>
-        <w:t xml:space="preserve"> Learning</w:t>
+        <w:t>Disponibilizando o modelo em binário</w:t>
       </w:r>
     </w:p>
     <w:p>
@@ -1697,10 +1353,10 @@
           <w:noProof/>
         </w:rPr>
         <w:drawing>
-          <wp:inline distT="0" distB="0" distL="0" distR="0" wp14:anchorId="68A371A4" wp14:editId="614B9D2F">
-            <wp:extent cx="4495238" cy="5371429"/>
-            <wp:effectExtent l="0" t="0" r="635" b="1270"/>
-            <wp:docPr id="10" name="Imagem 10"/>
+          <wp:inline distT="0" distB="0" distL="0" distR="0" wp14:anchorId="022B7F9F" wp14:editId="517718E0">
+            <wp:extent cx="5756910" cy="1447800"/>
+            <wp:effectExtent l="0" t="0" r="0" b="0"/>
+            <wp:docPr id="8" name="Imagem 8"/>
             <wp:cNvGraphicFramePr>
               <a:graphicFrameLocks xmlns:a="http://schemas.openxmlformats.org/drawingml/2006/main" noChangeAspect="1"/>
             </wp:cNvGraphicFramePr>
@@ -1720,7 +1376,7 @@
                   <pic:spPr>
                     <a:xfrm>
                       <a:off x="0" y="0"/>
-                      <a:ext cx="4495238" cy="5371429"/>
+                      <a:ext cx="5756910" cy="1447800"/>
                     </a:xfrm>
                     <a:prstGeom prst="rect">
                       <a:avLst/>
@@ -1739,6 +1395,99 @@
         <w:jc w:val="both"/>
         <w:rPr>
           <w:rFonts w:ascii="Arial" w:hAnsi="Arial" w:cs="Arial"/>
+          <w:b/>
+          <w:sz w:val="28"/>
+          <w:lang w:val="pt-BR"/>
+        </w:rPr>
+      </w:pPr>
+    </w:p>
+    <w:p>
+      <w:pPr>
+        <w:spacing w:line="360" w:lineRule="auto"/>
+        <w:jc w:val="both"/>
+        <w:rPr>
+          <w:rFonts w:ascii="Arial" w:hAnsi="Arial" w:cs="Arial"/>
+          <w:b/>
+          <w:sz w:val="22"/>
+          <w:lang w:val="pt-BR"/>
+        </w:rPr>
+      </w:pPr>
+      <w:proofErr w:type="spellStart"/>
+      <w:r>
+        <w:rPr>
+          <w:rFonts w:ascii="Arial" w:hAnsi="Arial" w:cs="Arial"/>
+          <w:b/>
+          <w:sz w:val="28"/>
+          <w:lang w:val="pt-BR"/>
+        </w:rPr>
+        <w:t>Flask</w:t>
+      </w:r>
+      <w:proofErr w:type="spellEnd"/>
+      <w:r>
+        <w:rPr>
+          <w:rFonts w:ascii="Arial" w:hAnsi="Arial" w:cs="Arial"/>
+          <w:b/>
+          <w:sz w:val="28"/>
+          <w:lang w:val="pt-BR"/>
+        </w:rPr>
+        <w:t xml:space="preserve"> – </w:t>
+      </w:r>
+      <w:r>
+        <w:rPr>
+          <w:rFonts w:ascii="Arial" w:hAnsi="Arial" w:cs="Arial"/>
+          <w:b/>
+          <w:sz w:val="22"/>
+          <w:lang w:val="pt-BR"/>
+        </w:rPr>
+        <w:t xml:space="preserve">Disponibilização de uma página interativa (Web Services </w:t>
+      </w:r>
+      <w:proofErr w:type="spellStart"/>
+      <w:r>
+        <w:rPr>
+          <w:rFonts w:ascii="Arial" w:hAnsi="Arial" w:cs="Arial"/>
+          <w:b/>
+          <w:sz w:val="22"/>
+          <w:lang w:val="pt-BR"/>
+        </w:rPr>
+        <w:t>Listener</w:t>
+      </w:r>
+      <w:proofErr w:type="spellEnd"/>
+      <w:r>
+        <w:rPr>
+          <w:rFonts w:ascii="Arial" w:hAnsi="Arial" w:cs="Arial"/>
+          <w:b/>
+          <w:sz w:val="22"/>
+          <w:lang w:val="pt-BR"/>
+        </w:rPr>
+        <w:t xml:space="preserve">) com integração ao modulo de </w:t>
+      </w:r>
+      <w:proofErr w:type="spellStart"/>
+      <w:r>
+        <w:rPr>
+          <w:rFonts w:ascii="Arial" w:hAnsi="Arial" w:cs="Arial"/>
+          <w:b/>
+          <w:sz w:val="22"/>
+          <w:lang w:val="pt-BR"/>
+        </w:rPr>
+        <w:t>Machine</w:t>
+      </w:r>
+      <w:proofErr w:type="spellEnd"/>
+      <w:r>
+        <w:rPr>
+          <w:rFonts w:ascii="Arial" w:hAnsi="Arial" w:cs="Arial"/>
+          <w:b/>
+          <w:sz w:val="22"/>
+          <w:lang w:val="pt-BR"/>
+        </w:rPr>
+        <w:t xml:space="preserve"> Learning</w:t>
+      </w:r>
+    </w:p>
+    <w:p>
+      <w:pPr>
+        <w:spacing w:line="360" w:lineRule="auto"/>
+        <w:jc w:val="both"/>
+        <w:rPr>
+          <w:rFonts w:ascii="Arial" w:hAnsi="Arial" w:cs="Arial"/>
           <w:lang w:val="pt-BR"/>
         </w:rPr>
       </w:pPr>
@@ -1746,12 +1495,11 @@
         <w:rPr>
           <w:noProof/>
         </w:rPr>
-        <w:lastRenderedPageBreak/>
         <w:drawing>
-          <wp:inline distT="0" distB="0" distL="0" distR="0" wp14:anchorId="2BDD91F1" wp14:editId="6AF5F932">
-            <wp:extent cx="5756910" cy="5124450"/>
-            <wp:effectExtent l="0" t="0" r="0" b="0"/>
-            <wp:docPr id="11" name="Imagem 11"/>
+          <wp:inline distT="0" distB="0" distL="0" distR="0" wp14:anchorId="68A371A4" wp14:editId="614B9D2F">
+            <wp:extent cx="4495238" cy="5371429"/>
+            <wp:effectExtent l="0" t="0" r="635" b="1270"/>
+            <wp:docPr id="10" name="Imagem 10"/>
             <wp:cNvGraphicFramePr>
               <a:graphicFrameLocks xmlns:a="http://schemas.openxmlformats.org/drawingml/2006/main" noChangeAspect="1"/>
             </wp:cNvGraphicFramePr>
@@ -1771,6 +1519,57 @@
                   <pic:spPr>
                     <a:xfrm>
                       <a:off x="0" y="0"/>
+                      <a:ext cx="4495238" cy="5371429"/>
+                    </a:xfrm>
+                    <a:prstGeom prst="rect">
+                      <a:avLst/>
+                    </a:prstGeom>
+                  </pic:spPr>
+                </pic:pic>
+              </a:graphicData>
+            </a:graphic>
+          </wp:inline>
+        </w:drawing>
+      </w:r>
+    </w:p>
+    <w:p>
+      <w:pPr>
+        <w:spacing w:line="360" w:lineRule="auto"/>
+        <w:jc w:val="both"/>
+        <w:rPr>
+          <w:rFonts w:ascii="Arial" w:hAnsi="Arial" w:cs="Arial"/>
+          <w:lang w:val="pt-BR"/>
+        </w:rPr>
+      </w:pPr>
+      <w:r>
+        <w:rPr>
+          <w:noProof/>
+        </w:rPr>
+        <w:lastRenderedPageBreak/>
+        <w:drawing>
+          <wp:inline distT="0" distB="0" distL="0" distR="0" wp14:anchorId="2BDD91F1" wp14:editId="6AF5F932">
+            <wp:extent cx="5756910" cy="5124450"/>
+            <wp:effectExtent l="0" t="0" r="0" b="0"/>
+            <wp:docPr id="11" name="Imagem 11"/>
+            <wp:cNvGraphicFramePr>
+              <a:graphicFrameLocks xmlns:a="http://schemas.openxmlformats.org/drawingml/2006/main" noChangeAspect="1"/>
+            </wp:cNvGraphicFramePr>
+            <a:graphic xmlns:a="http://schemas.openxmlformats.org/drawingml/2006/main">
+              <a:graphicData uri="http://schemas.openxmlformats.org/drawingml/2006/picture">
+                <pic:pic xmlns:pic="http://schemas.openxmlformats.org/drawingml/2006/picture">
+                  <pic:nvPicPr>
+                    <pic:cNvPr id="1" name=""/>
+                    <pic:cNvPicPr/>
+                  </pic:nvPicPr>
+                  <pic:blipFill>
+                    <a:blip r:embed="rId17"/>
+                    <a:stretch>
+                      <a:fillRect/>
+                    </a:stretch>
+                  </pic:blipFill>
+                  <pic:spPr>
+                    <a:xfrm>
+                      <a:off x="0" y="0"/>
                       <a:ext cx="5756910" cy="5124450"/>
                     </a:xfrm>
                     <a:prstGeom prst="rect">
@@ -1904,6 +1703,160 @@
         <w:rPr>
           <w:rFonts w:ascii="Courier New" w:hAnsi="Courier New" w:cs="Arial"/>
           <w:sz w:val="18"/>
+        </w:rPr>
+      </w:pPr>
+      <w:r>
+        <w:rPr>
+          <w:rFonts w:ascii="Courier New" w:hAnsi="Courier New" w:cs="Arial"/>
+          <w:sz w:val="18"/>
+        </w:rPr>
+        <w:t xml:space="preserve">$ docker build -t </w:t>
+      </w:r>
+      <w:proofErr w:type="spellStart"/>
+      <w:r>
+        <w:rPr>
+          <w:rFonts w:ascii="Courier New" w:hAnsi="Courier New" w:cs="Arial"/>
+          <w:sz w:val="18"/>
+        </w:rPr>
+        <w:t>my_docker_</w:t>
+      </w:r>
+      <w:proofErr w:type="gramStart"/>
+      <w:r>
+        <w:rPr>
+          <w:rFonts w:ascii="Courier New" w:hAnsi="Courier New" w:cs="Arial"/>
+          <w:sz w:val="18"/>
+        </w:rPr>
+        <w:t>flask:latest</w:t>
+      </w:r>
+      <w:proofErr w:type="spellEnd"/>
+      <w:proofErr w:type="gramEnd"/>
+      <w:r>
+        <w:rPr>
+          <w:rFonts w:ascii="Courier New" w:hAnsi="Courier New" w:cs="Arial"/>
+          <w:sz w:val="18"/>
+        </w:rPr>
+        <w:t xml:space="preserve"> .</w:t>
+      </w:r>
+    </w:p>
+    <w:p>
+      <w:pPr>
+        <w:spacing w:line="360" w:lineRule="auto"/>
+        <w:jc w:val="both"/>
+        <w:rPr>
+          <w:rFonts w:ascii="Courier New" w:hAnsi="Courier New" w:cs="Arial"/>
+          <w:sz w:val="18"/>
+        </w:rPr>
+      </w:pPr>
+    </w:p>
+    <w:p>
+      <w:pPr>
+        <w:spacing w:line="360" w:lineRule="auto"/>
+        <w:jc w:val="both"/>
+        <w:rPr>
+          <w:rFonts w:ascii="Courier New" w:hAnsi="Courier New" w:cs="Arial"/>
+          <w:b/>
+          <w:sz w:val="18"/>
+        </w:rPr>
+      </w:pPr>
+      <w:r>
+        <w:rPr>
+          <w:rFonts w:ascii="Courier New" w:hAnsi="Courier New" w:cs="Arial"/>
+          <w:b/>
+          <w:sz w:val="18"/>
+        </w:rPr>
+        <w:t xml:space="preserve">## Build </w:t>
+      </w:r>
+      <w:proofErr w:type="spellStart"/>
+      <w:r>
+        <w:rPr>
+          <w:rFonts w:ascii="Courier New" w:hAnsi="Courier New" w:cs="Arial"/>
+          <w:b/>
+          <w:sz w:val="18"/>
+        </w:rPr>
+        <w:t>Rodar</w:t>
+      </w:r>
+      <w:proofErr w:type="spellEnd"/>
+      <w:r>
+        <w:rPr>
+          <w:rFonts w:ascii="Courier New" w:hAnsi="Courier New" w:cs="Arial"/>
+          <w:b/>
+          <w:sz w:val="18"/>
+        </w:rPr>
+        <w:t xml:space="preserve"> o docker local</w:t>
+      </w:r>
+    </w:p>
+    <w:p>
+      <w:pPr>
+        <w:spacing w:line="360" w:lineRule="auto"/>
+        <w:jc w:val="both"/>
+        <w:rPr>
+          <w:rFonts w:ascii="Courier New" w:hAnsi="Courier New" w:cs="Arial"/>
+          <w:sz w:val="18"/>
+        </w:rPr>
+      </w:pPr>
+      <w:r>
+        <w:rPr>
+          <w:rFonts w:ascii="Courier New" w:hAnsi="Courier New" w:cs="Arial"/>
+          <w:sz w:val="18"/>
+        </w:rPr>
+        <w:t xml:space="preserve">$ docker run -d -p 80:80 </w:t>
+      </w:r>
+      <w:proofErr w:type="spellStart"/>
+      <w:r>
+        <w:rPr>
+          <w:rFonts w:ascii="Courier New" w:hAnsi="Courier New" w:cs="Arial"/>
+          <w:sz w:val="18"/>
+        </w:rPr>
+        <w:t>my_docker_</w:t>
+      </w:r>
+      <w:proofErr w:type="gramStart"/>
+      <w:r>
+        <w:rPr>
+          <w:rFonts w:ascii="Courier New" w:hAnsi="Courier New" w:cs="Arial"/>
+          <w:sz w:val="18"/>
+        </w:rPr>
+        <w:t>flask:latest</w:t>
+      </w:r>
+      <w:proofErr w:type="spellEnd"/>
+      <w:proofErr w:type="gramEnd"/>
+    </w:p>
+    <w:p>
+      <w:pPr>
+        <w:spacing w:line="360" w:lineRule="auto"/>
+        <w:jc w:val="both"/>
+        <w:rPr>
+          <w:rFonts w:ascii="Courier New" w:hAnsi="Courier New" w:cs="Arial"/>
+          <w:sz w:val="18"/>
+        </w:rPr>
+      </w:pPr>
+    </w:p>
+    <w:p>
+      <w:pPr>
+        <w:spacing w:line="360" w:lineRule="auto"/>
+        <w:jc w:val="both"/>
+        <w:rPr>
+          <w:rFonts w:ascii="Courier New" w:hAnsi="Courier New" w:cs="Arial"/>
+          <w:sz w:val="18"/>
+          <w:lang w:val="pt-BR"/>
+        </w:rPr>
+      </w:pPr>
+      <w:r>
+        <w:rPr>
+          <w:rFonts w:ascii="Courier New" w:hAnsi="Courier New" w:cs="Arial"/>
+          <w:b/>
+          <w:sz w:val="18"/>
+          <w:lang w:val="pt-BR"/>
+        </w:rPr>
+        <w:t>## Verificar se está rodando na porta 80 definida no passo anterior</w:t>
+      </w:r>
+    </w:p>
+    <w:p>
+      <w:pPr>
+        <w:spacing w:line="360" w:lineRule="auto"/>
+        <w:jc w:val="both"/>
+        <w:rPr>
+          <w:rFonts w:ascii="Courier New" w:hAnsi="Courier New" w:cs="Arial"/>
+          <w:sz w:val="18"/>
           <w:lang w:val="pt-BR"/>
         </w:rPr>
       </w:pPr>
@@ -1931,7 +1884,7 @@
           <w:sz w:val="18"/>
           <w:lang w:val="pt-BR"/>
         </w:rPr>
-        <w:t xml:space="preserve"> build -t </w:t>
+        <w:t xml:space="preserve"> </w:t>
       </w:r>
       <w:proofErr w:type="spellStart"/>
       <w:r>
@@ -1940,58 +1893,39 @@
           <w:sz w:val="18"/>
           <w:lang w:val="pt-BR"/>
         </w:rPr>
-        <w:t>my_docker_flask:</w:t>
-      </w:r>
-      <w:proofErr w:type="gramStart"/>
-      <w:r>
-        <w:rPr>
-          <w:rFonts w:ascii="Courier New" w:hAnsi="Courier New" w:cs="Arial"/>
-          <w:sz w:val="18"/>
-          <w:lang w:val="pt-BR"/>
-        </w:rPr>
-        <w:t>latest</w:t>
+        <w:t>ps</w:t>
       </w:r>
       <w:proofErr w:type="spellEnd"/>
-      <w:r>
-        <w:rPr>
-          <w:rFonts w:ascii="Courier New" w:hAnsi="Courier New" w:cs="Arial"/>
-          <w:sz w:val="18"/>
-          <w:lang w:val="pt-BR"/>
-        </w:rPr>
-        <w:t xml:space="preserve"> .</w:t>
-      </w:r>
-      <w:proofErr w:type="gramEnd"/>
-    </w:p>
-    <w:p>
-      <w:pPr>
-        <w:spacing w:line="360" w:lineRule="auto"/>
-        <w:jc w:val="both"/>
-        <w:rPr>
-          <w:rFonts w:ascii="Courier New" w:hAnsi="Courier New" w:cs="Arial"/>
-          <w:sz w:val="18"/>
-          <w:lang w:val="pt-BR"/>
-        </w:rPr>
-      </w:pPr>
-    </w:p>
-    <w:p>
-      <w:pPr>
-        <w:spacing w:line="360" w:lineRule="auto"/>
-        <w:jc w:val="both"/>
-        <w:rPr>
-          <w:rFonts w:ascii="Courier New" w:hAnsi="Courier New" w:cs="Arial"/>
-          <w:b/>
-          <w:sz w:val="18"/>
-          <w:lang w:val="pt-BR"/>
-        </w:rPr>
-      </w:pPr>
-      <w:r>
-        <w:rPr>
-          <w:rFonts w:ascii="Courier New" w:hAnsi="Courier New" w:cs="Arial"/>
-          <w:b/>
-          <w:sz w:val="18"/>
-          <w:lang w:val="pt-BR"/>
-        </w:rPr>
-        <w:t xml:space="preserve">## Build Rodar o </w:t>
+    </w:p>
+    <w:p>
+      <w:pPr>
+        <w:spacing w:line="360" w:lineRule="auto"/>
+        <w:jc w:val="both"/>
+        <w:rPr>
+          <w:rFonts w:ascii="Courier New" w:hAnsi="Courier New" w:cs="Arial"/>
+          <w:sz w:val="18"/>
+          <w:lang w:val="pt-BR"/>
+        </w:rPr>
+      </w:pPr>
+    </w:p>
+    <w:p>
+      <w:pPr>
+        <w:spacing w:line="360" w:lineRule="auto"/>
+        <w:jc w:val="both"/>
+        <w:rPr>
+          <w:rFonts w:ascii="Courier New" w:hAnsi="Courier New" w:cs="Arial"/>
+          <w:sz w:val="18"/>
+          <w:lang w:val="pt-BR"/>
+        </w:rPr>
+      </w:pPr>
+      <w:r>
+        <w:rPr>
+          <w:rFonts w:ascii="Courier New" w:hAnsi="Courier New" w:cs="Arial"/>
+          <w:b/>
+          <w:sz w:val="18"/>
+          <w:lang w:val="pt-BR"/>
+        </w:rPr>
+        <w:t xml:space="preserve">## Verificar se todas as pastas estão no </w:t>
       </w:r>
       <w:proofErr w:type="spellStart"/>
       <w:r>
@@ -2004,263 +1938,22 @@
         <w:t>docker</w:t>
       </w:r>
       <w:proofErr w:type="spellEnd"/>
-      <w:r>
-        <w:rPr>
-          <w:rFonts w:ascii="Courier New" w:hAnsi="Courier New" w:cs="Arial"/>
-          <w:b/>
-          <w:sz w:val="18"/>
-          <w:lang w:val="pt-BR"/>
-        </w:rPr>
-        <w:t xml:space="preserve"> local</w:t>
-      </w:r>
-    </w:p>
-    <w:p>
-      <w:pPr>
-        <w:spacing w:line="360" w:lineRule="auto"/>
-        <w:jc w:val="both"/>
-        <w:rPr>
-          <w:rFonts w:ascii="Courier New" w:hAnsi="Courier New" w:cs="Arial"/>
-          <w:sz w:val="18"/>
-          <w:lang w:val="pt-BR"/>
-        </w:rPr>
-      </w:pPr>
-      <w:r>
-        <w:rPr>
-          <w:rFonts w:ascii="Courier New" w:hAnsi="Courier New" w:cs="Arial"/>
-          <w:sz w:val="18"/>
-          <w:lang w:val="pt-BR"/>
-        </w:rPr>
-        <w:t xml:space="preserve">$ </w:t>
-      </w:r>
-      <w:proofErr w:type="spellStart"/>
-      <w:r>
-        <w:rPr>
-          <w:rFonts w:ascii="Courier New" w:hAnsi="Courier New" w:cs="Arial"/>
-          <w:sz w:val="18"/>
-          <w:lang w:val="pt-BR"/>
-        </w:rPr>
-        <w:t>docker</w:t>
-      </w:r>
-      <w:proofErr w:type="spellEnd"/>
-      <w:r>
-        <w:rPr>
-          <w:rFonts w:ascii="Courier New" w:hAnsi="Courier New" w:cs="Arial"/>
-          <w:sz w:val="18"/>
-          <w:lang w:val="pt-BR"/>
-        </w:rPr>
-        <w:t xml:space="preserve"> </w:t>
-      </w:r>
-      <w:proofErr w:type="spellStart"/>
-      <w:r>
-        <w:rPr>
-          <w:rFonts w:ascii="Courier New" w:hAnsi="Courier New" w:cs="Arial"/>
-          <w:sz w:val="18"/>
-          <w:lang w:val="pt-BR"/>
-        </w:rPr>
-        <w:t>run</w:t>
-      </w:r>
-      <w:proofErr w:type="spellEnd"/>
-      <w:r>
-        <w:rPr>
-          <w:rFonts w:ascii="Courier New" w:hAnsi="Courier New" w:cs="Arial"/>
-          <w:sz w:val="18"/>
-          <w:lang w:val="pt-BR"/>
-        </w:rPr>
-        <w:t xml:space="preserve"> -d -p 80:80 </w:t>
-      </w:r>
-      <w:proofErr w:type="spellStart"/>
-      <w:r>
-        <w:rPr>
-          <w:rFonts w:ascii="Courier New" w:hAnsi="Courier New" w:cs="Arial"/>
-          <w:sz w:val="18"/>
-          <w:lang w:val="pt-BR"/>
-        </w:rPr>
-        <w:t>my_docker_flask:latest</w:t>
-      </w:r>
-      <w:proofErr w:type="spellEnd"/>
-    </w:p>
-    <w:p>
-      <w:pPr>
-        <w:spacing w:line="360" w:lineRule="auto"/>
-        <w:jc w:val="both"/>
-        <w:rPr>
-          <w:rFonts w:ascii="Courier New" w:hAnsi="Courier New" w:cs="Arial"/>
-          <w:sz w:val="18"/>
-          <w:lang w:val="pt-BR"/>
-        </w:rPr>
-      </w:pPr>
-    </w:p>
-    <w:p>
-      <w:pPr>
-        <w:spacing w:line="360" w:lineRule="auto"/>
-        <w:jc w:val="both"/>
-        <w:rPr>
-          <w:rFonts w:ascii="Courier New" w:hAnsi="Courier New" w:cs="Arial"/>
-          <w:sz w:val="18"/>
-          <w:lang w:val="pt-BR"/>
-        </w:rPr>
-      </w:pPr>
-      <w:r>
-        <w:rPr>
-          <w:rFonts w:ascii="Courier New" w:hAnsi="Courier New" w:cs="Arial"/>
-          <w:b/>
-          <w:sz w:val="18"/>
-          <w:lang w:val="pt-BR"/>
-        </w:rPr>
-        <w:t>## Verificar se está rodando na porta</w:t>
-      </w:r>
-      <w:r>
-        <w:rPr>
-          <w:rFonts w:ascii="Courier New" w:hAnsi="Courier New" w:cs="Arial"/>
-          <w:b/>
-          <w:sz w:val="18"/>
-          <w:lang w:val="pt-BR"/>
-        </w:rPr>
-        <w:t xml:space="preserve"> 80 definida no passo anterior</w:t>
-      </w:r>
-    </w:p>
-    <w:p>
-      <w:pPr>
-        <w:spacing w:line="360" w:lineRule="auto"/>
-        <w:jc w:val="both"/>
-        <w:rPr>
-          <w:rFonts w:ascii="Courier New" w:hAnsi="Courier New" w:cs="Arial"/>
-          <w:sz w:val="18"/>
-          <w:lang w:val="pt-BR"/>
-        </w:rPr>
-      </w:pPr>
-      <w:r>
-        <w:rPr>
-          <w:rFonts w:ascii="Courier New" w:hAnsi="Courier New" w:cs="Arial"/>
-          <w:sz w:val="18"/>
-          <w:lang w:val="pt-BR"/>
-        </w:rPr>
-        <w:t xml:space="preserve">$ </w:t>
-      </w:r>
-      <w:proofErr w:type="spellStart"/>
-      <w:r>
-        <w:rPr>
-          <w:rFonts w:ascii="Courier New" w:hAnsi="Courier New" w:cs="Arial"/>
-          <w:sz w:val="18"/>
-          <w:lang w:val="pt-BR"/>
-        </w:rPr>
-        <w:t>docker</w:t>
-      </w:r>
-      <w:proofErr w:type="spellEnd"/>
-      <w:r>
-        <w:rPr>
-          <w:rFonts w:ascii="Courier New" w:hAnsi="Courier New" w:cs="Arial"/>
-          <w:sz w:val="18"/>
-          <w:lang w:val="pt-BR"/>
-        </w:rPr>
-        <w:t xml:space="preserve"> </w:t>
-      </w:r>
-      <w:proofErr w:type="spellStart"/>
-      <w:r>
-        <w:rPr>
-          <w:rFonts w:ascii="Courier New" w:hAnsi="Courier New" w:cs="Arial"/>
-          <w:sz w:val="18"/>
-          <w:lang w:val="pt-BR"/>
-        </w:rPr>
-        <w:t>ps</w:t>
-      </w:r>
-      <w:proofErr w:type="spellEnd"/>
-    </w:p>
-    <w:p>
-      <w:pPr>
-        <w:spacing w:line="360" w:lineRule="auto"/>
-        <w:jc w:val="both"/>
-        <w:rPr>
-          <w:rFonts w:ascii="Courier New" w:hAnsi="Courier New" w:cs="Arial"/>
-          <w:sz w:val="18"/>
-          <w:lang w:val="pt-BR"/>
-        </w:rPr>
-      </w:pPr>
-    </w:p>
-    <w:p>
-      <w:pPr>
-        <w:spacing w:line="360" w:lineRule="auto"/>
-        <w:jc w:val="both"/>
-        <w:rPr>
-          <w:rFonts w:ascii="Courier New" w:hAnsi="Courier New" w:cs="Arial"/>
-          <w:sz w:val="18"/>
-          <w:lang w:val="pt-BR"/>
-        </w:rPr>
-      </w:pPr>
-      <w:r>
-        <w:rPr>
-          <w:rFonts w:ascii="Courier New" w:hAnsi="Courier New" w:cs="Arial"/>
-          <w:b/>
-          <w:sz w:val="18"/>
-          <w:lang w:val="pt-BR"/>
-        </w:rPr>
-        <w:t xml:space="preserve">## Verificar se todas as pastas estão no </w:t>
-      </w:r>
-      <w:proofErr w:type="spellStart"/>
-      <w:r>
-        <w:rPr>
-          <w:rFonts w:ascii="Courier New" w:hAnsi="Courier New" w:cs="Arial"/>
-          <w:b/>
-          <w:sz w:val="18"/>
-          <w:lang w:val="pt-BR"/>
-        </w:rPr>
-        <w:t>docker</w:t>
-      </w:r>
-      <w:proofErr w:type="spellEnd"/>
-    </w:p>
-    <w:p>
-      <w:pPr>
-        <w:spacing w:line="360" w:lineRule="auto"/>
-        <w:jc w:val="both"/>
-        <w:rPr>
-          <w:rFonts w:ascii="Courier New" w:hAnsi="Courier New" w:cs="Arial"/>
-          <w:sz w:val="18"/>
-          <w:lang w:val="pt-BR"/>
-        </w:rPr>
-      </w:pPr>
-      <w:r>
-        <w:rPr>
-          <w:rFonts w:ascii="Courier New" w:hAnsi="Courier New" w:cs="Arial"/>
-          <w:sz w:val="18"/>
-          <w:lang w:val="pt-BR"/>
-        </w:rPr>
-        <w:t xml:space="preserve">$ </w:t>
-      </w:r>
-      <w:proofErr w:type="spellStart"/>
-      <w:r>
-        <w:rPr>
-          <w:rFonts w:ascii="Courier New" w:hAnsi="Courier New" w:cs="Arial"/>
-          <w:sz w:val="18"/>
-          <w:lang w:val="pt-BR"/>
-        </w:rPr>
-        <w:t>docker</w:t>
-      </w:r>
-      <w:proofErr w:type="spellEnd"/>
-      <w:r>
-        <w:rPr>
-          <w:rFonts w:ascii="Courier New" w:hAnsi="Courier New" w:cs="Arial"/>
-          <w:sz w:val="18"/>
-          <w:lang w:val="pt-BR"/>
-        </w:rPr>
-        <w:t xml:space="preserve"> </w:t>
-      </w:r>
-      <w:proofErr w:type="spellStart"/>
-      <w:r>
-        <w:rPr>
-          <w:rFonts w:ascii="Courier New" w:hAnsi="Courier New" w:cs="Arial"/>
-          <w:sz w:val="18"/>
-          <w:lang w:val="pt-BR"/>
-        </w:rPr>
-        <w:t>exec</w:t>
-      </w:r>
-      <w:proofErr w:type="spellEnd"/>
-      <w:r>
-        <w:rPr>
-          <w:rFonts w:ascii="Courier New" w:hAnsi="Courier New" w:cs="Arial"/>
-          <w:sz w:val="18"/>
-          <w:lang w:val="pt-BR"/>
-        </w:rPr>
-        <w:t xml:space="preserve"> -it </w:t>
+    </w:p>
+    <w:p>
+      <w:pPr>
+        <w:spacing w:line="360" w:lineRule="auto"/>
+        <w:jc w:val="both"/>
+        <w:rPr>
+          <w:rFonts w:ascii="Courier New" w:hAnsi="Courier New" w:cs="Arial"/>
+          <w:sz w:val="18"/>
+        </w:rPr>
+      </w:pPr>
+      <w:r>
+        <w:rPr>
+          <w:rFonts w:ascii="Courier New" w:hAnsi="Courier New" w:cs="Arial"/>
+          <w:sz w:val="18"/>
+        </w:rPr>
+        <w:t xml:space="preserve">$ docker exec -it </w:t>
       </w:r>
       <w:r>
         <w:rPr>
@@ -2268,7 +1961,6 @@
           <w:i/>
           <w:color w:val="4472C4" w:themeColor="accent1"/>
           <w:sz w:val="18"/>
-          <w:lang w:val="pt-BR"/>
         </w:rPr>
         <w:t>b25f704acd9b</w:t>
       </w:r>
@@ -2276,60 +1968,55 @@
         <w:rPr>
           <w:rFonts w:ascii="Courier New" w:hAnsi="Courier New" w:cs="Arial"/>
           <w:sz w:val="18"/>
-          <w:lang w:val="pt-BR"/>
-        </w:rPr>
-        <w:t xml:space="preserve"> </w:t>
+        </w:rPr>
+        <w:t xml:space="preserve"> bash</w:t>
+      </w:r>
+    </w:p>
+    <w:p>
+      <w:pPr>
+        <w:spacing w:line="360" w:lineRule="auto"/>
+        <w:jc w:val="both"/>
+        <w:rPr>
+          <w:rFonts w:ascii="Courier New" w:hAnsi="Courier New" w:cs="Arial"/>
+          <w:sz w:val="18"/>
+        </w:rPr>
+      </w:pPr>
+    </w:p>
+    <w:p>
+      <w:pPr>
+        <w:spacing w:line="360" w:lineRule="auto"/>
+        <w:jc w:val="both"/>
+        <w:rPr>
+          <w:rFonts w:ascii="Courier New" w:hAnsi="Courier New" w:cs="Arial"/>
+          <w:b/>
+          <w:sz w:val="18"/>
+        </w:rPr>
+      </w:pPr>
+      <w:r>
+        <w:rPr>
+          <w:rFonts w:ascii="Courier New" w:hAnsi="Courier New" w:cs="Arial"/>
+          <w:b/>
+          <w:sz w:val="18"/>
+        </w:rPr>
+        <w:t xml:space="preserve">## </w:t>
       </w:r>
       <w:proofErr w:type="spellStart"/>
       <w:r>
         <w:rPr>
           <w:rFonts w:ascii="Courier New" w:hAnsi="Courier New" w:cs="Arial"/>
-          <w:sz w:val="18"/>
-          <w:lang w:val="pt-BR"/>
-        </w:rPr>
-        <w:t>bash</w:t>
+          <w:b/>
+          <w:sz w:val="18"/>
+        </w:rPr>
+        <w:t>Autenticar</w:t>
       </w:r>
       <w:proofErr w:type="spellEnd"/>
-    </w:p>
-    <w:p>
-      <w:pPr>
-        <w:spacing w:line="360" w:lineRule="auto"/>
-        <w:jc w:val="both"/>
-        <w:rPr>
-          <w:rFonts w:ascii="Courier New" w:hAnsi="Courier New" w:cs="Arial"/>
-          <w:sz w:val="18"/>
-          <w:lang w:val="pt-BR"/>
-        </w:rPr>
-      </w:pPr>
-    </w:p>
-    <w:p>
-      <w:pPr>
-        <w:spacing w:line="360" w:lineRule="auto"/>
-        <w:jc w:val="both"/>
-        <w:rPr>
-          <w:rFonts w:ascii="Courier New" w:hAnsi="Courier New" w:cs="Arial"/>
-          <w:b/>
-          <w:sz w:val="18"/>
-          <w:lang w:val="pt-BR"/>
-        </w:rPr>
-      </w:pPr>
-      <w:r>
-        <w:rPr>
-          <w:rFonts w:ascii="Courier New" w:hAnsi="Courier New" w:cs="Arial"/>
-          <w:b/>
-          <w:sz w:val="18"/>
-          <w:lang w:val="pt-BR"/>
-        </w:rPr>
-        <w:t xml:space="preserve">## </w:t>
-      </w:r>
-      <w:r>
-        <w:rPr>
-          <w:rFonts w:ascii="Courier New" w:hAnsi="Courier New" w:cs="Arial"/>
-          <w:b/>
-          <w:sz w:val="18"/>
-          <w:lang w:val="pt-BR"/>
-        </w:rPr>
-        <w:t xml:space="preserve">Autenticar no </w:t>
+      <w:r>
+        <w:rPr>
+          <w:rFonts w:ascii="Courier New" w:hAnsi="Courier New" w:cs="Arial"/>
+          <w:b/>
+          <w:sz w:val="18"/>
+        </w:rPr>
+        <w:t xml:space="preserve"> no </w:t>
       </w:r>
       <w:proofErr w:type="spellStart"/>
       <w:r>
@@ -2337,7 +2024,6 @@
           <w:rFonts w:ascii="Courier New" w:hAnsi="Courier New" w:cs="Arial"/>
           <w:b/>
           <w:sz w:val="18"/>
-          <w:lang w:val="pt-BR"/>
         </w:rPr>
         <w:t>dockerhub</w:t>
       </w:r>
@@ -2420,7 +2106,7 @@
           <w:sz w:val="18"/>
           <w:lang w:val="pt-BR"/>
         </w:rPr>
-        <w:t xml:space="preserve">## Criar </w:t>
+        <w:t xml:space="preserve">## Criar tag com o nome do usuário do </w:t>
       </w:r>
       <w:proofErr w:type="spellStart"/>
       <w:r>
@@ -2430,125 +2116,47 @@
           <w:sz w:val="18"/>
           <w:lang w:val="pt-BR"/>
         </w:rPr>
-        <w:t>tag</w:t>
+        <w:t>DockerHub</w:t>
       </w:r>
       <w:proofErr w:type="spellEnd"/>
       <w:r>
         <w:rPr>
           <w:rFonts w:ascii="Courier New" w:hAnsi="Courier New" w:cs="Arial"/>
-          <w:b/>
-          <w:sz w:val="18"/>
-          <w:lang w:val="pt-BR"/>
-        </w:rPr>
-        <w:t xml:space="preserve"> com o nome do </w:t>
-      </w:r>
-      <w:r>
-        <w:rPr>
-          <w:rFonts w:ascii="Courier New" w:hAnsi="Courier New" w:cs="Arial"/>
-          <w:b/>
-          <w:sz w:val="18"/>
-          <w:lang w:val="pt-BR"/>
-        </w:rPr>
-        <w:t>usuário</w:t>
-      </w:r>
-      <w:r>
-        <w:rPr>
-          <w:rFonts w:ascii="Courier New" w:hAnsi="Courier New" w:cs="Arial"/>
-          <w:b/>
-          <w:sz w:val="18"/>
-          <w:lang w:val="pt-BR"/>
-        </w:rPr>
-        <w:t xml:space="preserve"> do </w:t>
+          <w:sz w:val="18"/>
+          <w:lang w:val="pt-BR"/>
+        </w:rPr>
+        <w:t xml:space="preserve"> </w:t>
+      </w:r>
+    </w:p>
+    <w:p>
+      <w:pPr>
+        <w:spacing w:line="360" w:lineRule="auto"/>
+        <w:jc w:val="both"/>
+        <w:rPr>
+          <w:rFonts w:ascii="Courier New" w:hAnsi="Courier New" w:cs="Arial"/>
+          <w:sz w:val="18"/>
+        </w:rPr>
+      </w:pPr>
+      <w:r>
+        <w:rPr>
+          <w:rFonts w:ascii="Courier New" w:hAnsi="Courier New" w:cs="Arial"/>
+          <w:sz w:val="18"/>
+        </w:rPr>
+        <w:t xml:space="preserve">$ docker tag </w:t>
       </w:r>
       <w:proofErr w:type="spellStart"/>
       <w:r>
         <w:rPr>
           <w:rFonts w:ascii="Courier New" w:hAnsi="Courier New" w:cs="Arial"/>
-          <w:b/>
-          <w:sz w:val="18"/>
-          <w:lang w:val="pt-BR"/>
-        </w:rPr>
-        <w:t>DockerHub</w:t>
+          <w:sz w:val="18"/>
+        </w:rPr>
+        <w:t>my_docker_flask</w:t>
       </w:r>
       <w:proofErr w:type="spellEnd"/>
       <w:r>
         <w:rPr>
           <w:rFonts w:ascii="Courier New" w:hAnsi="Courier New" w:cs="Arial"/>
           <w:sz w:val="18"/>
-          <w:lang w:val="pt-BR"/>
-        </w:rPr>
-        <w:t xml:space="preserve"> </w:t>
-      </w:r>
-    </w:p>
-    <w:p>
-      <w:pPr>
-        <w:spacing w:line="360" w:lineRule="auto"/>
-        <w:jc w:val="both"/>
-        <w:rPr>
-          <w:rFonts w:ascii="Courier New" w:hAnsi="Courier New" w:cs="Arial"/>
-          <w:sz w:val="18"/>
-          <w:lang w:val="pt-BR"/>
-        </w:rPr>
-      </w:pPr>
-      <w:r>
-        <w:rPr>
-          <w:rFonts w:ascii="Courier New" w:hAnsi="Courier New" w:cs="Arial"/>
-          <w:sz w:val="18"/>
-          <w:lang w:val="pt-BR"/>
-        </w:rPr>
-        <w:t xml:space="preserve">$ </w:t>
-      </w:r>
-      <w:proofErr w:type="spellStart"/>
-      <w:r>
-        <w:rPr>
-          <w:rFonts w:ascii="Courier New" w:hAnsi="Courier New" w:cs="Arial"/>
-          <w:sz w:val="18"/>
-          <w:lang w:val="pt-BR"/>
-        </w:rPr>
-        <w:t>docker</w:t>
-      </w:r>
-      <w:proofErr w:type="spellEnd"/>
-      <w:r>
-        <w:rPr>
-          <w:rFonts w:ascii="Courier New" w:hAnsi="Courier New" w:cs="Arial"/>
-          <w:sz w:val="18"/>
-          <w:lang w:val="pt-BR"/>
-        </w:rPr>
-        <w:t xml:space="preserve"> </w:t>
-      </w:r>
-      <w:proofErr w:type="spellStart"/>
-      <w:r>
-        <w:rPr>
-          <w:rFonts w:ascii="Courier New" w:hAnsi="Courier New" w:cs="Arial"/>
-          <w:sz w:val="18"/>
-          <w:lang w:val="pt-BR"/>
-        </w:rPr>
-        <w:t>tag</w:t>
-      </w:r>
-      <w:proofErr w:type="spellEnd"/>
-      <w:r>
-        <w:rPr>
-          <w:rFonts w:ascii="Courier New" w:hAnsi="Courier New" w:cs="Arial"/>
-          <w:sz w:val="18"/>
-          <w:lang w:val="pt-BR"/>
-        </w:rPr>
-        <w:t xml:space="preserve"> </w:t>
-      </w:r>
-      <w:proofErr w:type="spellStart"/>
-      <w:r>
-        <w:rPr>
-          <w:rFonts w:ascii="Courier New" w:hAnsi="Courier New" w:cs="Arial"/>
-          <w:sz w:val="18"/>
-          <w:lang w:val="pt-BR"/>
-        </w:rPr>
-        <w:t>my_docker_flask</w:t>
-      </w:r>
-      <w:proofErr w:type="spellEnd"/>
-      <w:r>
-        <w:rPr>
-          <w:rFonts w:ascii="Courier New" w:hAnsi="Courier New" w:cs="Arial"/>
-          <w:sz w:val="18"/>
-          <w:lang w:val="pt-BR"/>
         </w:rPr>
         <w:t xml:space="preserve"> </w:t>
       </w:r>
@@ -2559,7 +2167,6 @@
           <w:i/>
           <w:color w:val="4472C4" w:themeColor="accent1"/>
           <w:sz w:val="18"/>
-          <w:lang w:val="pt-BR"/>
         </w:rPr>
         <w:t>rafaelstomaz</w:t>
       </w:r>
@@ -2570,7 +2177,6 @@
           <w:i/>
           <w:color w:val="4472C4" w:themeColor="accent1"/>
           <w:sz w:val="18"/>
-          <w:lang w:val="pt-BR"/>
         </w:rPr>
         <w:t>/</w:t>
       </w:r>
@@ -2581,7 +2187,6 @@
           <w:i/>
           <w:color w:val="4472C4" w:themeColor="accent1"/>
           <w:sz w:val="18"/>
-          <w:lang w:val="pt-BR"/>
         </w:rPr>
         <w:t>my_docker_flask</w:t>
       </w:r>
@@ -2595,7 +2200,6 @@
           <w:rFonts w:ascii="Courier New" w:hAnsi="Courier New" w:cs="Arial"/>
           <w:b/>
           <w:sz w:val="18"/>
-          <w:lang w:val="pt-BR"/>
         </w:rPr>
       </w:pPr>
     </w:p>
@@ -2636,52 +2240,14 @@
         <w:rPr>
           <w:rFonts w:ascii="Courier New" w:hAnsi="Courier New" w:cs="Arial"/>
           <w:sz w:val="18"/>
-          <w:lang w:val="pt-BR"/>
-        </w:rPr>
-      </w:pPr>
-      <w:r>
-        <w:rPr>
-          <w:rFonts w:ascii="Courier New" w:hAnsi="Courier New" w:cs="Arial"/>
-          <w:sz w:val="18"/>
-          <w:lang w:val="pt-BR"/>
-        </w:rPr>
-        <w:t xml:space="preserve">$ </w:t>
-      </w:r>
-      <w:proofErr w:type="spellStart"/>
-      <w:r>
-        <w:rPr>
-          <w:rFonts w:ascii="Courier New" w:hAnsi="Courier New" w:cs="Arial"/>
-          <w:sz w:val="18"/>
-          <w:lang w:val="pt-BR"/>
-        </w:rPr>
-        <w:t>docker</w:t>
-      </w:r>
-      <w:proofErr w:type="spellEnd"/>
-      <w:r>
-        <w:rPr>
-          <w:rFonts w:ascii="Courier New" w:hAnsi="Courier New" w:cs="Arial"/>
-          <w:sz w:val="18"/>
-          <w:lang w:val="pt-BR"/>
-        </w:rPr>
-        <w:t xml:space="preserve"> </w:t>
-      </w:r>
-      <w:proofErr w:type="spellStart"/>
-      <w:r>
-        <w:rPr>
-          <w:rFonts w:ascii="Courier New" w:hAnsi="Courier New" w:cs="Arial"/>
-          <w:sz w:val="18"/>
-          <w:lang w:val="pt-BR"/>
-        </w:rPr>
-        <w:t>push</w:t>
-      </w:r>
-      <w:proofErr w:type="spellEnd"/>
-      <w:r>
-        <w:rPr>
-          <w:rFonts w:ascii="Courier New" w:hAnsi="Courier New" w:cs="Arial"/>
-          <w:sz w:val="18"/>
-          <w:lang w:val="pt-BR"/>
-        </w:rPr>
-        <w:t xml:space="preserve"> </w:t>
+        </w:rPr>
+      </w:pPr>
+      <w:r>
+        <w:rPr>
+          <w:rFonts w:ascii="Courier New" w:hAnsi="Courier New" w:cs="Arial"/>
+          <w:sz w:val="18"/>
+        </w:rPr>
+        <w:t xml:space="preserve">$ docker push </w:t>
       </w:r>
       <w:proofErr w:type="spellStart"/>
       <w:r>
@@ -2690,7 +2256,6 @@
           <w:i/>
           <w:color w:val="4472C4" w:themeColor="accent1"/>
           <w:sz w:val="18"/>
-          <w:lang w:val="pt-BR"/>
         </w:rPr>
         <w:t>rafaelstomaz</w:t>
       </w:r>
@@ -2701,7 +2266,6 @@
           <w:i/>
           <w:color w:val="4472C4" w:themeColor="accent1"/>
           <w:sz w:val="18"/>
-          <w:lang w:val="pt-BR"/>
         </w:rPr>
         <w:t>/</w:t>
       </w:r>
@@ -2712,7 +2276,6 @@
           <w:i/>
           <w:color w:val="4472C4" w:themeColor="accent1"/>
           <w:sz w:val="18"/>
-          <w:lang w:val="pt-BR"/>
         </w:rPr>
         <w:t>my_docker_flask</w:t>
       </w:r>
@@ -2749,7 +2312,7 @@
                     </pic:cNvPicPr>
                   </pic:nvPicPr>
                   <pic:blipFill>
-                    <a:blip r:embed="rId17" cstate="print">
+                    <a:blip r:embed="rId18" cstate="print">
                       <a:extLst>
                         <a:ext uri="{28A0092B-C50C-407E-A947-70E740481C1C}">
                           <a14:useLocalDpi xmlns:a14="http://schemas.microsoft.com/office/drawing/2010/main" val="0"/>
@@ -2880,7 +2443,7 @@
                     <pic:cNvPicPr/>
                   </pic:nvPicPr>
                   <pic:blipFill>
-                    <a:blip r:embed="rId18"/>
+                    <a:blip r:embed="rId19"/>
                     <a:stretch>
                       <a:fillRect/>
                     </a:stretch>
@@ -2919,98 +2482,6 @@
             <wp:extent cx="5756910" cy="2689860"/>
             <wp:effectExtent l="0" t="0" r="0" b="0"/>
             <wp:docPr id="15" name="Imagem 15"/>
-            <wp:cNvGraphicFramePr>
-              <a:graphicFrameLocks xmlns:a="http://schemas.openxmlformats.org/drawingml/2006/main" noChangeAspect="1"/>
-            </wp:cNvGraphicFramePr>
-            <a:graphic xmlns:a="http://schemas.openxmlformats.org/drawingml/2006/main">
-              <a:graphicData uri="http://schemas.openxmlformats.org/drawingml/2006/picture">
-                <pic:pic xmlns:pic="http://schemas.openxmlformats.org/drawingml/2006/picture">
-                  <pic:nvPicPr>
-                    <pic:cNvPr id="1" name=""/>
-                    <pic:cNvPicPr/>
-                  </pic:nvPicPr>
-                  <pic:blipFill>
-                    <a:blip r:embed="rId19"/>
-                    <a:stretch>
-                      <a:fillRect/>
-                    </a:stretch>
-                  </pic:blipFill>
-                  <pic:spPr>
-                    <a:xfrm>
-                      <a:off x="0" y="0"/>
-                      <a:ext cx="5756910" cy="2689860"/>
-                    </a:xfrm>
-                    <a:prstGeom prst="rect">
-                      <a:avLst/>
-                    </a:prstGeom>
-                  </pic:spPr>
-                </pic:pic>
-              </a:graphicData>
-            </a:graphic>
-          </wp:inline>
-        </w:drawing>
-      </w:r>
-    </w:p>
-    <w:p>
-      <w:pPr>
-        <w:spacing w:line="360" w:lineRule="auto"/>
-        <w:jc w:val="both"/>
-        <w:rPr>
-          <w:rFonts w:ascii="Arial" w:hAnsi="Arial" w:cs="Arial"/>
-          <w:lang w:val="pt-BR"/>
-        </w:rPr>
-      </w:pPr>
-    </w:p>
-    <w:p>
-      <w:pPr>
-        <w:spacing w:line="360" w:lineRule="auto"/>
-        <w:jc w:val="both"/>
-        <w:rPr>
-          <w:rFonts w:ascii="Arial" w:hAnsi="Arial" w:cs="Arial"/>
-          <w:b/>
-          <w:sz w:val="22"/>
-          <w:lang w:val="pt-BR"/>
-        </w:rPr>
-      </w:pPr>
-      <w:r>
-        <w:rPr>
-          <w:rFonts w:ascii="Arial" w:hAnsi="Arial" w:cs="Arial"/>
-          <w:b/>
-          <w:sz w:val="22"/>
-          <w:lang w:val="pt-BR"/>
-        </w:rPr>
-        <w:t xml:space="preserve">Configuração do </w:t>
-      </w:r>
-      <w:proofErr w:type="spellStart"/>
-      <w:r>
-        <w:rPr>
-          <w:rFonts w:ascii="Arial" w:hAnsi="Arial" w:cs="Arial"/>
-          <w:b/>
-          <w:sz w:val="22"/>
-          <w:lang w:val="pt-BR"/>
-        </w:rPr>
-        <w:t>docker</w:t>
-      </w:r>
-      <w:proofErr w:type="spellEnd"/>
-    </w:p>
-    <w:p>
-      <w:pPr>
-        <w:spacing w:line="360" w:lineRule="auto"/>
-        <w:jc w:val="both"/>
-        <w:rPr>
-          <w:rFonts w:ascii="Arial" w:hAnsi="Arial" w:cs="Arial"/>
-          <w:lang w:val="pt-BR"/>
-        </w:rPr>
-      </w:pPr>
-      <w:r>
-        <w:rPr>
-          <w:noProof/>
-        </w:rPr>
-        <w:drawing>
-          <wp:inline distT="0" distB="0" distL="0" distR="0" wp14:anchorId="462AD1C4" wp14:editId="177D466C">
-            <wp:extent cx="5756910" cy="1532255"/>
-            <wp:effectExtent l="0" t="0" r="0" b="0"/>
-            <wp:docPr id="16" name="Imagem 16"/>
             <wp:cNvGraphicFramePr>
               <a:graphicFrameLocks xmlns:a="http://schemas.openxmlformats.org/drawingml/2006/main" noChangeAspect="1"/>
             </wp:cNvGraphicFramePr>
@@ -3030,7 +2501,7 @@
                   <pic:spPr>
                     <a:xfrm>
                       <a:off x="0" y="0"/>
-                      <a:ext cx="5756910" cy="1532255"/>
+                      <a:ext cx="5756910" cy="2689860"/>
                     </a:xfrm>
                     <a:prstGeom prst="rect">
                       <a:avLst/>
@@ -3068,45 +2539,22 @@
         <w:rPr>
           <w:rFonts w:ascii="Arial" w:hAnsi="Arial" w:cs="Arial"/>
           <w:b/>
-          <w:lang w:val="pt-BR"/>
-        </w:rPr>
-        <w:t xml:space="preserve">Web </w:t>
+          <w:sz w:val="22"/>
+          <w:lang w:val="pt-BR"/>
+        </w:rPr>
+        <w:t xml:space="preserve">Configuração do </w:t>
       </w:r>
       <w:proofErr w:type="spellStart"/>
       <w:r>
         <w:rPr>
           <w:rFonts w:ascii="Arial" w:hAnsi="Arial" w:cs="Arial"/>
           <w:b/>
-          <w:lang w:val="pt-BR"/>
-        </w:rPr>
-        <w:t>Application</w:t>
+          <w:sz w:val="22"/>
+          <w:lang w:val="pt-BR"/>
+        </w:rPr>
+        <w:t>docker</w:t>
       </w:r>
       <w:proofErr w:type="spellEnd"/>
-      <w:r>
-        <w:rPr>
-          <w:rFonts w:ascii="Arial" w:hAnsi="Arial" w:cs="Arial"/>
-          <w:b/>
-          <w:lang w:val="pt-BR"/>
-        </w:rPr>
-        <w:t xml:space="preserve"> </w:t>
-      </w:r>
-      <w:r>
-        <w:rPr>
-          <w:rFonts w:ascii="Arial" w:hAnsi="Arial" w:cs="Arial"/>
-          <w:b/>
-          <w:lang w:val="pt-BR"/>
-        </w:rPr>
-        <w:t xml:space="preserve">– </w:t>
-      </w:r>
-      <w:r>
-        <w:rPr>
-          <w:rFonts w:ascii="Arial" w:hAnsi="Arial" w:cs="Arial"/>
-          <w:b/>
-          <w:sz w:val="22"/>
-          <w:lang w:val="pt-BR"/>
-        </w:rPr>
-        <w:t>Demonstração do trabalho final</w:t>
-      </w:r>
     </w:p>
     <w:p>
       <w:pPr>
@@ -3122,10 +2570,10 @@
           <w:noProof/>
         </w:rPr>
         <w:drawing>
-          <wp:inline distT="0" distB="0" distL="0" distR="0" wp14:anchorId="5CC44DCA" wp14:editId="59428002">
-            <wp:extent cx="5756910" cy="3116580"/>
-            <wp:effectExtent l="0" t="0" r="0" b="7620"/>
-            <wp:docPr id="13" name="Imagem 13"/>
+          <wp:inline distT="0" distB="0" distL="0" distR="0" wp14:anchorId="462AD1C4" wp14:editId="177D466C">
+            <wp:extent cx="5756910" cy="1532255"/>
+            <wp:effectExtent l="0" t="0" r="0" b="0"/>
+            <wp:docPr id="16" name="Imagem 16"/>
             <wp:cNvGraphicFramePr>
               <a:graphicFrameLocks xmlns:a="http://schemas.openxmlformats.org/drawingml/2006/main" noChangeAspect="1"/>
             </wp:cNvGraphicFramePr>
@@ -3145,6 +2593,121 @@
                   <pic:spPr>
                     <a:xfrm>
                       <a:off x="0" y="0"/>
+                      <a:ext cx="5756910" cy="1532255"/>
+                    </a:xfrm>
+                    <a:prstGeom prst="rect">
+                      <a:avLst/>
+                    </a:prstGeom>
+                  </pic:spPr>
+                </pic:pic>
+              </a:graphicData>
+            </a:graphic>
+          </wp:inline>
+        </w:drawing>
+      </w:r>
+    </w:p>
+    <w:p>
+      <w:pPr>
+        <w:spacing w:line="360" w:lineRule="auto"/>
+        <w:jc w:val="both"/>
+        <w:rPr>
+          <w:rFonts w:ascii="Arial" w:hAnsi="Arial" w:cs="Arial"/>
+          <w:lang w:val="pt-BR"/>
+        </w:rPr>
+      </w:pPr>
+    </w:p>
+    <w:p>
+      <w:pPr>
+        <w:spacing w:line="360" w:lineRule="auto"/>
+        <w:jc w:val="both"/>
+        <w:rPr>
+          <w:rFonts w:ascii="Arial" w:hAnsi="Arial" w:cs="Arial"/>
+          <w:b/>
+          <w:sz w:val="22"/>
+          <w:lang w:val="pt-BR"/>
+        </w:rPr>
+      </w:pPr>
+      <w:r>
+        <w:rPr>
+          <w:rFonts w:ascii="Arial" w:hAnsi="Arial" w:cs="Arial"/>
+          <w:b/>
+          <w:lang w:val="pt-BR"/>
+        </w:rPr>
+        <w:t xml:space="preserve">Web </w:t>
+      </w:r>
+      <w:proofErr w:type="spellStart"/>
+      <w:r>
+        <w:rPr>
+          <w:rFonts w:ascii="Arial" w:hAnsi="Arial" w:cs="Arial"/>
+          <w:b/>
+          <w:lang w:val="pt-BR"/>
+        </w:rPr>
+        <w:t>Application</w:t>
+      </w:r>
+      <w:proofErr w:type="spellEnd"/>
+      <w:r>
+        <w:rPr>
+          <w:rFonts w:ascii="Arial" w:hAnsi="Arial" w:cs="Arial"/>
+          <w:b/>
+          <w:lang w:val="pt-BR"/>
+        </w:rPr>
+        <w:t xml:space="preserve"> </w:t>
+      </w:r>
+      <w:r>
+        <w:rPr>
+          <w:rFonts w:ascii="Arial" w:hAnsi="Arial" w:cs="Arial"/>
+          <w:b/>
+          <w:lang w:val="pt-BR"/>
+        </w:rPr>
+        <w:t xml:space="preserve">– </w:t>
+      </w:r>
+      <w:r>
+        <w:rPr>
+          <w:rFonts w:ascii="Arial" w:hAnsi="Arial" w:cs="Arial"/>
+          <w:b/>
+          <w:sz w:val="22"/>
+          <w:lang w:val="pt-BR"/>
+        </w:rPr>
+        <w:t>Demonstração do trabalho final</w:t>
+      </w:r>
+    </w:p>
+    <w:p>
+      <w:pPr>
+        <w:spacing w:line="360" w:lineRule="auto"/>
+        <w:jc w:val="both"/>
+        <w:rPr>
+          <w:rFonts w:ascii="Arial" w:hAnsi="Arial" w:cs="Arial"/>
+          <w:lang w:val="pt-BR"/>
+        </w:rPr>
+      </w:pPr>
+      <w:r>
+        <w:rPr>
+          <w:noProof/>
+        </w:rPr>
+        <w:drawing>
+          <wp:inline distT="0" distB="0" distL="0" distR="0" wp14:anchorId="5CC44DCA" wp14:editId="59428002">
+            <wp:extent cx="5756910" cy="3116580"/>
+            <wp:effectExtent l="0" t="0" r="0" b="7620"/>
+            <wp:docPr id="13" name="Imagem 13"/>
+            <wp:cNvGraphicFramePr>
+              <a:graphicFrameLocks xmlns:a="http://schemas.openxmlformats.org/drawingml/2006/main" noChangeAspect="1"/>
+            </wp:cNvGraphicFramePr>
+            <a:graphic xmlns:a="http://schemas.openxmlformats.org/drawingml/2006/main">
+              <a:graphicData uri="http://schemas.openxmlformats.org/drawingml/2006/picture">
+                <pic:pic xmlns:pic="http://schemas.openxmlformats.org/drawingml/2006/picture">
+                  <pic:nvPicPr>
+                    <pic:cNvPr id="1" name=""/>
+                    <pic:cNvPicPr/>
+                  </pic:nvPicPr>
+                  <pic:blipFill>
+                    <a:blip r:embed="rId22"/>
+                    <a:stretch>
+                      <a:fillRect/>
+                    </a:stretch>
+                  </pic:blipFill>
+                  <pic:spPr>
+                    <a:xfrm>
+                      <a:off x="0" y="0"/>
                       <a:ext cx="5756910" cy="3116580"/>
                     </a:xfrm>
                     <a:prstGeom prst="rect">
@@ -3395,15 +2958,9 @@
         <w:rPr>
           <w:lang w:val="pt-BR"/>
         </w:rPr>
-        <w:t xml:space="preserve"> Tutorial</w:t>
-      </w:r>
-      <w:r>
-        <w:rPr>
-          <w:lang w:val="pt-BR"/>
-        </w:rPr>
-        <w:t xml:space="preserve">: </w:t>
-      </w:r>
-      <w:hyperlink r:id="rId22" w:history="1">
+        <w:t xml:space="preserve"> Tutorial: </w:t>
+      </w:r>
+      <w:hyperlink r:id="rId23" w:history="1">
         <w:r>
           <w:rPr>
             <w:rStyle w:val="Hyperlink"/>
@@ -3421,81 +2978,19 @@
           <w:numId w:val="1"/>
         </w:numPr>
         <w:jc w:val="both"/>
-        <w:rPr>
-          <w:lang w:val="pt-BR"/>
-        </w:rPr>
-      </w:pPr>
-      <w:r>
-        <w:rPr>
-          <w:lang w:val="pt-BR"/>
-        </w:rPr>
-        <w:t>Azure</w:t>
-      </w:r>
-      <w:r>
-        <w:rPr>
-          <w:lang w:val="pt-BR"/>
-        </w:rPr>
-        <w:t xml:space="preserve"> </w:t>
-      </w:r>
-      <w:proofErr w:type="spellStart"/>
-      <w:r>
-        <w:rPr>
-          <w:lang w:val="pt-BR"/>
-        </w:rPr>
-        <w:t>Bot</w:t>
-      </w:r>
-      <w:proofErr w:type="spellEnd"/>
-      <w:r>
-        <w:rPr>
-          <w:lang w:val="pt-BR"/>
-        </w:rPr>
-        <w:t xml:space="preserve"> </w:t>
-      </w:r>
-      <w:r>
-        <w:rPr>
-          <w:lang w:val="pt-BR"/>
-        </w:rPr>
-        <w:t xml:space="preserve">Service - </w:t>
-      </w:r>
-      <w:proofErr w:type="spellStart"/>
-      <w:r>
-        <w:rPr>
-          <w:lang w:val="pt-BR"/>
-        </w:rPr>
-        <w:t>Bot</w:t>
-      </w:r>
-      <w:proofErr w:type="spellEnd"/>
-      <w:r>
-        <w:rPr>
-          <w:lang w:val="pt-BR"/>
-        </w:rPr>
-        <w:t xml:space="preserve"> Service</w:t>
-      </w:r>
-      <w:r>
-        <w:rPr>
-          <w:lang w:val="pt-BR"/>
-        </w:rPr>
-        <w:t>:</w:t>
-      </w:r>
-      <w:r>
-        <w:rPr>
-          <w:lang w:val="pt-BR"/>
-        </w:rPr>
-        <w:t xml:space="preserve"> </w:t>
-      </w:r>
-      <w:hyperlink r:id="rId23" w:history="1">
+      </w:pPr>
+      <w:r>
+        <w:t xml:space="preserve">Azure Bot Service - Bot Service: </w:t>
+      </w:r>
+      <w:hyperlink r:id="rId24" w:history="1">
         <w:r>
           <w:rPr>
             <w:rStyle w:val="Hyperlink"/>
-            <w:lang w:val="pt-BR"/>
           </w:rPr>
           <w:t>https://docs.microsoft.com/en-us/azure/bot-service/?view=azure-bot-service-4.0</w:t>
         </w:r>
       </w:hyperlink>
       <w:r>
-        <w:rPr>
-          <w:lang w:val="pt-BR"/>
-        </w:rPr>
         <w:t xml:space="preserve"> </w:t>
       </w:r>
     </w:p>
@@ -3515,19 +3010,7 @@
         <w:rPr>
           <w:lang w:val="pt-BR"/>
         </w:rPr>
-        <w:t xml:space="preserve">Matéria </w:t>
-      </w:r>
-      <w:r>
-        <w:rPr>
-          <w:lang w:val="pt-BR"/>
-        </w:rPr>
-        <w:t>P</w:t>
-      </w:r>
-      <w:r>
-        <w:rPr>
-          <w:lang w:val="pt-BR"/>
-        </w:rPr>
-        <w:t>rogramando Ia com Python: Michel Pereira Fernandes</w:t>
+        <w:t>Matéria Programando Ia com Python: Michel Pereira Fernandes</w:t>
       </w:r>
     </w:p>
     <w:p>
@@ -3598,9 +3081,9 @@
       </w:pPr>
     </w:p>
     <w:sectPr>
-      <w:headerReference w:type="default" r:id="rId24"/>
-      <w:footerReference w:type="even" r:id="rId25"/>
-      <w:footerReference w:type="default" r:id="rId26"/>
+      <w:headerReference w:type="default" r:id="rId25"/>
+      <w:footerReference w:type="even" r:id="rId26"/>
+      <w:footerReference w:type="default" r:id="rId27"/>
       <w:pgSz w:w="11901" w:h="16840"/>
       <w:pgMar w:top="1701" w:right="1134" w:bottom="1134" w:left="1701" w:header="720" w:footer="720" w:gutter="0"/>
       <w:cols w:space="720"/>
@@ -3769,7 +3252,7 @@
         <w:noProof/>
         <w:lang w:val="pt-BR"/>
       </w:rPr>
-      <w:t>1 de dezembro de 2018</w:t>
+      <w:t>3 de dezembro de 2018</w:t>
     </w:r>
     <w:r>
       <w:fldChar w:fldCharType="end"/>
@@ -4484,6 +3967,7 @@
   <w:style w:type="character" w:default="1" w:styleId="Fontepargpadro">
     <w:name w:val="Default Paragraph Font"/>
     <w:uiPriority w:val="1"/>
+    <w:semiHidden/>
     <w:unhideWhenUsed/>
   </w:style>
   <w:style w:type="table" w:default="1" w:styleId="Tabelanormal">
@@ -4906,7 +4390,7 @@
 </file>
 
 <file path=customXml/itemProps1.xml><?xml version="1.0" encoding="utf-8"?>
-<ds:datastoreItem xmlns:ds="http://schemas.openxmlformats.org/officeDocument/2006/customXml" ds:itemID="{AD4D6ACA-7F67-4070-97A8-99DFD8F3B80B}">
+<ds:datastoreItem xmlns:ds="http://schemas.openxmlformats.org/officeDocument/2006/customXml" ds:itemID="{F4613FF1-51BF-44AD-8D9C-BBB4D9A3F164}">
   <ds:schemaRefs>
     <ds:schemaRef ds:uri="http://schemas.openxmlformats.org/officeDocument/2006/bibliography"/>
   </ds:schemaRefs>

</xml_diff>